<commit_message>
translate department, edu, contract and transfer
</commit_message>
<xml_diff>
--- a/eproject-laravel-master/public/NHANVIEN.docx
+++ b/eproject-laravel-master/public/NHANVIEN.docx
@@ -24,6 +24,8 @@
             <w:tcW w:w="4582" w:type="dxa"/>
             <w:vAlign w:val="center"/>
           </w:tcPr>
+          <w:bookmarkStart w:id="0" w:name="_GoBack"/>
+          <w:bookmarkEnd w:id="0"/>
           <w:p>
             <w:pPr>
               <w:spacing w:line="240" w:lineRule="auto"/>
@@ -35,59 +37,6 @@
                 <w:szCs w:val="24"/>
               </w:rPr>
             </w:pPr>
-            <w:r>
-              <w:rPr>
-                <w:noProof/>
-              </w:rPr>
-              <w:drawing>
-                <wp:inline distT="0" distB="0" distL="0" distR="0" wp14:anchorId="7BEB936F" wp14:editId="07DA966C">
-                  <wp:extent cx="2659380" cy="1135380"/>
-                  <wp:effectExtent l="0" t="0" r="7620" b="7620"/>
-                  <wp:docPr id="4" name="Picture 1"/>
-                  <wp:cNvGraphicFramePr>
-                    <a:graphicFrameLocks xmlns:a="http://schemas.openxmlformats.org/drawingml/2006/main"/>
-                  </wp:cNvGraphicFramePr>
-                  <a:graphic xmlns:a="http://schemas.openxmlformats.org/drawingml/2006/main">
-                    <a:graphicData uri="http://schemas.openxmlformats.org/drawingml/2006/picture">
-                      <pic:pic xmlns:pic="http://schemas.openxmlformats.org/drawingml/2006/picture">
-                        <pic:nvPicPr>
-                          <pic:cNvPr id="0" name="Picture 1"/>
-                          <pic:cNvPicPr>
-                            <a:picLocks/>
-                          </pic:cNvPicPr>
-                        </pic:nvPicPr>
-                        <pic:blipFill>
-                          <a:blip r:embed="rId8" cstate="print">
-                            <a:extLst>
-                              <a:ext uri="{28A0092B-C50C-407E-A947-70E740481C1C}">
-                                <a14:useLocalDpi xmlns:a14="http://schemas.microsoft.com/office/drawing/2010/main" val="0"/>
-                              </a:ext>
-                            </a:extLst>
-                          </a:blip>
-                          <a:srcRect/>
-                          <a:stretch>
-                            <a:fillRect/>
-                          </a:stretch>
-                        </pic:blipFill>
-                        <pic:spPr bwMode="auto">
-                          <a:xfrm>
-                            <a:off x="0" y="0"/>
-                            <a:ext cx="2662416" cy="1136676"/>
-                          </a:xfrm>
-                          <a:prstGeom prst="rect">
-                            <a:avLst/>
-                          </a:prstGeom>
-                          <a:noFill/>
-                          <a:ln>
-                            <a:noFill/>
-                          </a:ln>
-                        </pic:spPr>
-                      </pic:pic>
-                    </a:graphicData>
-                  </a:graphic>
-                </wp:inline>
-              </w:drawing>
-            </w:r>
             <w:r>
               <w:fldChar w:fldCharType="begin"/>
             </w:r>
@@ -198,8 +147,6 @@
         </w:rPr>
         <w:t>Quốc tịch: Việt Nam</w:t>
       </w:r>
-      <w:bookmarkStart w:id="0" w:name="_GoBack"/>
-      <w:bookmarkEnd w:id="0"/>
     </w:p>
     <w:p>
       <w:pPr>
@@ -1192,12 +1139,12 @@
       </w:pPr>
     </w:p>
     <w:sectPr>
-      <w:headerReference w:type="even" r:id="rId9"/>
-      <w:headerReference w:type="default" r:id="rId10"/>
-      <w:footerReference w:type="even" r:id="rId11"/>
-      <w:footerReference w:type="default" r:id="rId12"/>
-      <w:headerReference w:type="first" r:id="rId13"/>
-      <w:footerReference w:type="first" r:id="rId14"/>
+      <w:headerReference w:type="even" r:id="rId8"/>
+      <w:headerReference w:type="default" r:id="rId9"/>
+      <w:footerReference w:type="even" r:id="rId10"/>
+      <w:footerReference w:type="default" r:id="rId11"/>
+      <w:headerReference w:type="first" r:id="rId12"/>
+      <w:footerReference w:type="first" r:id="rId13"/>
       <w:pgSz w:w="11907" w:h="16840"/>
       <w:pgMar w:top="270" w:right="657" w:bottom="1247" w:left="1134" w:header="454" w:footer="726" w:gutter="0"/>
       <w:cols w:space="720"/>
@@ -2879,7 +2826,7 @@
   <a:extraClrSchemeLst/>
   <a:extLst>
     <a:ext uri="{05A4C25C-085E-4340-85A3-A5531E510DB2}">
-      <thm15:themeFamily xmlns="" xmlns:thm15="http://schemas.microsoft.com/office/thememl/2012/main" name="Office Theme" id="{62F939B6-93AF-4DB8-9C6B-D6C7DFDC589F}" vid="{4A3C46E8-61CC-4603-A589-7422A47A8E4A}"/>
+      <thm15:themeFamily xmlns:thm15="http://schemas.microsoft.com/office/thememl/2012/main" xmlns="" name="Office Theme" id="{62F939B6-93AF-4DB8-9C6B-D6C7DFDC589F}" vid="{4A3C46E8-61CC-4603-A589-7422A47A8E4A}"/>
     </a:ext>
   </a:extLst>
 </a:theme>

</xml_diff>

<commit_message>
fix bugs, translate, update sidebar, navbar
</commit_message>
<xml_diff>
--- a/eproject-laravel-master/public/NHANVIEN.docx
+++ b/eproject-laravel-master/public/NHANVIEN.docx
@@ -1,6 +1,6 @@
 
 <file path=word/document.xml><?xml version="1.0" encoding="utf-8"?>
-<w:document xmlns:wpc="http://schemas.microsoft.com/office/word/2010/wordprocessingCanvas" xmlns:mc="http://schemas.openxmlformats.org/markup-compatibility/2006" xmlns:o="urn:schemas-microsoft-com:office:office" xmlns:r="http://schemas.openxmlformats.org/officeDocument/2006/relationships" xmlns:m="http://schemas.openxmlformats.org/officeDocument/2006/math" xmlns:v="urn:schemas-microsoft-com:vml" xmlns:wp14="http://schemas.microsoft.com/office/word/2010/wordprocessingDrawing" xmlns:wp="http://schemas.openxmlformats.org/drawingml/2006/wordprocessingDrawing" xmlns:w10="urn:schemas-microsoft-com:office:word" xmlns:w="http://schemas.openxmlformats.org/wordprocessingml/2006/main" xmlns:w14="http://schemas.microsoft.com/office/word/2010/wordml" xmlns:wpg="http://schemas.microsoft.com/office/word/2010/wordprocessingGroup" xmlns:wpi="http://schemas.microsoft.com/office/word/2010/wordprocessingInk" xmlns:wne="http://schemas.microsoft.com/office/word/2006/wordml" xmlns:wps="http://schemas.microsoft.com/office/word/2010/wordprocessingShape" mc:Ignorable="w14 wp14">
+<w:document xmlns:wpc="http://schemas.microsoft.com/office/word/2010/wordprocessingCanvas" xmlns:cx="http://schemas.microsoft.com/office/drawing/2014/chartex" xmlns:cx1="http://schemas.microsoft.com/office/drawing/2015/9/8/chartex" xmlns:cx2="http://schemas.microsoft.com/office/drawing/2015/10/21/chartex" xmlns:cx3="http://schemas.microsoft.com/office/drawing/2016/5/9/chartex" xmlns:cx4="http://schemas.microsoft.com/office/drawing/2016/5/10/chartex" xmlns:cx5="http://schemas.microsoft.com/office/drawing/2016/5/11/chartex" xmlns:cx6="http://schemas.microsoft.com/office/drawing/2016/5/12/chartex" xmlns:cx7="http://schemas.microsoft.com/office/drawing/2016/5/13/chartex" xmlns:cx8="http://schemas.microsoft.com/office/drawing/2016/5/14/chartex" xmlns:mc="http://schemas.openxmlformats.org/markup-compatibility/2006" xmlns:aink="http://schemas.microsoft.com/office/drawing/2016/ink" xmlns:am3d="http://schemas.microsoft.com/office/drawing/2017/model3d" xmlns:o="urn:schemas-microsoft-com:office:office" xmlns:oel="http://schemas.microsoft.com/office/2019/extlst" xmlns:r="http://schemas.openxmlformats.org/officeDocument/2006/relationships" xmlns:m="http://schemas.openxmlformats.org/officeDocument/2006/math" xmlns:v="urn:schemas-microsoft-com:vml" xmlns:wp14="http://schemas.microsoft.com/office/word/2010/wordprocessingDrawing" xmlns:wp="http://schemas.openxmlformats.org/drawingml/2006/wordprocessingDrawing" xmlns:w10="urn:schemas-microsoft-com:office:word" xmlns:w="http://schemas.openxmlformats.org/wordprocessingml/2006/main" xmlns:w14="http://schemas.microsoft.com/office/word/2010/wordml" xmlns:w15="http://schemas.microsoft.com/office/word/2012/wordml" xmlns:w16cex="http://schemas.microsoft.com/office/word/2018/wordml/cex" xmlns:w16cid="http://schemas.microsoft.com/office/word/2016/wordml/cid" xmlns:w16="http://schemas.microsoft.com/office/word/2018/wordml" xmlns:w16du="http://schemas.microsoft.com/office/word/2023/wordml/word16du" xmlns:w16sdtdh="http://schemas.microsoft.com/office/word/2020/wordml/sdtdatahash" xmlns:w16se="http://schemas.microsoft.com/office/word/2015/wordml/symex" xmlns:wpg="http://schemas.microsoft.com/office/word/2010/wordprocessingGroup" xmlns:wpi="http://schemas.microsoft.com/office/word/2010/wordprocessingInk" xmlns:wne="http://schemas.microsoft.com/office/word/2006/wordml" xmlns:wps="http://schemas.microsoft.com/office/word/2010/wordprocessingShape" mc:Ignorable="w14 w15 w16se w16cid w16 w16cex w16sdtdh w16du wp14">
   <w:background w:color="FFFFFF"/>
   <w:body>
     <w:tbl>
@@ -24,8 +24,6 @@
             <w:tcW w:w="4582" w:type="dxa"/>
             <w:vAlign w:val="center"/>
           </w:tcPr>
-          <w:bookmarkStart w:id="0" w:name="_GoBack"/>
-          <w:bookmarkEnd w:id="0"/>
           <w:p>
             <w:pPr>
               <w:spacing w:line="240" w:lineRule="auto"/>
@@ -37,6 +35,56 @@
                 <w:szCs w:val="24"/>
               </w:rPr>
             </w:pPr>
+            <w:r>
+              <w:rPr>
+                <w:noProof/>
+              </w:rPr>
+              <w:drawing>
+                <wp:inline distT="0" distB="0" distL="0" distR="0" wp14:anchorId="6AE1D26F" wp14:editId="1A551FD8">
+                  <wp:extent cx="1901825" cy="719455"/>
+                  <wp:effectExtent l="0" t="0" r="3175" b="4445"/>
+                  <wp:docPr id="1864799007" name="Picture 1"/>
+                  <wp:cNvGraphicFramePr>
+                    <a:graphicFrameLocks xmlns:a="http://schemas.openxmlformats.org/drawingml/2006/main" noChangeAspect="1"/>
+                  </wp:cNvGraphicFramePr>
+                  <a:graphic xmlns:a="http://schemas.openxmlformats.org/drawingml/2006/main">
+                    <a:graphicData uri="http://schemas.openxmlformats.org/drawingml/2006/picture">
+                      <pic:pic xmlns:pic="http://schemas.openxmlformats.org/drawingml/2006/picture">
+                        <pic:nvPicPr>
+                          <pic:cNvPr id="0" name="Picture 2"/>
+                          <pic:cNvPicPr>
+                            <a:picLocks noChangeAspect="1" noChangeArrowheads="1"/>
+                          </pic:cNvPicPr>
+                        </pic:nvPicPr>
+                        <pic:blipFill>
+                          <a:blip r:embed="rId7">
+                            <a:extLst>
+                              <a:ext uri="{28A0092B-C50C-407E-A947-70E740481C1C}">
+                                <a14:useLocalDpi xmlns:a14="http://schemas.microsoft.com/office/drawing/2010/main" val="0"/>
+                              </a:ext>
+                            </a:extLst>
+                          </a:blip>
+                          <a:srcRect/>
+                          <a:stretch>
+                            <a:fillRect/>
+                          </a:stretch>
+                        </pic:blipFill>
+                        <pic:spPr bwMode="auto">
+                          <a:xfrm>
+                            <a:off x="0" y="0"/>
+                            <a:ext cx="1901825" cy="719455"/>
+                          </a:xfrm>
+                          <a:prstGeom prst="rect">
+                            <a:avLst/>
+                          </a:prstGeom>
+                          <a:noFill/>
+                        </pic:spPr>
+                      </pic:pic>
+                    </a:graphicData>
+                  </a:graphic>
+                </wp:inline>
+              </w:drawing>
+            </w:r>
             <w:r>
               <w:fldChar w:fldCharType="begin"/>
             </w:r>
@@ -131,21 +179,85 @@
           <w:szCs w:val="24"/>
         </w:rPr>
       </w:pPr>
-      <w:r>
-        <w:rPr>
-          <w:color w:val="000000"/>
-          <w:sz w:val="24"/>
-          <w:szCs w:val="24"/>
-        </w:rPr>
-        <w:t xml:space="preserve">Ông/Bà: [STAFF_NAME]                             </w:t>
-      </w:r>
-      <w:r>
-        <w:rPr>
-          <w:color w:val="000000"/>
-          <w:sz w:val="24"/>
-          <w:szCs w:val="24"/>
-        </w:rPr>
-        <w:t>Quốc tịch: Việt Nam</w:t>
+      <w:proofErr w:type="spellStart"/>
+      <w:r>
+        <w:rPr>
+          <w:color w:val="000000"/>
+          <w:sz w:val="24"/>
+          <w:szCs w:val="24"/>
+        </w:rPr>
+        <w:t>Ông</w:t>
+      </w:r>
+      <w:proofErr w:type="spellEnd"/>
+      <w:r>
+        <w:rPr>
+          <w:color w:val="000000"/>
+          <w:sz w:val="24"/>
+          <w:szCs w:val="24"/>
+        </w:rPr>
+        <w:t>/</w:t>
+      </w:r>
+      <w:proofErr w:type="spellStart"/>
+      <w:r>
+        <w:rPr>
+          <w:color w:val="000000"/>
+          <w:sz w:val="24"/>
+          <w:szCs w:val="24"/>
+        </w:rPr>
+        <w:t>Bà</w:t>
+      </w:r>
+      <w:proofErr w:type="spellEnd"/>
+      <w:r>
+        <w:rPr>
+          <w:color w:val="000000"/>
+          <w:sz w:val="24"/>
+          <w:szCs w:val="24"/>
+        </w:rPr>
+        <w:t>: [STAFF_</w:t>
+      </w:r>
+      <w:proofErr w:type="gramStart"/>
+      <w:r>
+        <w:rPr>
+          <w:color w:val="000000"/>
+          <w:sz w:val="24"/>
+          <w:szCs w:val="24"/>
+        </w:rPr>
+        <w:t xml:space="preserve">NAME]   </w:t>
+      </w:r>
+      <w:proofErr w:type="gramEnd"/>
+      <w:r>
+        <w:rPr>
+          <w:color w:val="000000"/>
+          <w:sz w:val="24"/>
+          <w:szCs w:val="24"/>
+        </w:rPr>
+        <w:t xml:space="preserve">                          </w:t>
+      </w:r>
+      <w:r>
+        <w:rPr>
+          <w:color w:val="000000"/>
+          <w:sz w:val="24"/>
+          <w:szCs w:val="24"/>
+        </w:rPr>
+        <w:t xml:space="preserve">Quốc </w:t>
+      </w:r>
+      <w:proofErr w:type="spellStart"/>
+      <w:r>
+        <w:rPr>
+          <w:color w:val="000000"/>
+          <w:sz w:val="24"/>
+          <w:szCs w:val="24"/>
+        </w:rPr>
+        <w:t>tịch</w:t>
+      </w:r>
+      <w:proofErr w:type="spellEnd"/>
+      <w:r>
+        <w:rPr>
+          <w:color w:val="000000"/>
+          <w:sz w:val="24"/>
+          <w:szCs w:val="24"/>
+        </w:rPr>
+        <w:t>: Việt Nam</w:t>
       </w:r>
     </w:p>
     <w:p>
@@ -161,13 +273,41 @@
           <w:szCs w:val="24"/>
         </w:rPr>
       </w:pPr>
-      <w:r>
-        <w:rPr>
-          <w:color w:val="000000"/>
-          <w:sz w:val="24"/>
-          <w:szCs w:val="24"/>
-        </w:rPr>
-        <w:t xml:space="preserve">Ngày sinh: [STAFF_BIRTHDAY] </w:t>
+      <w:proofErr w:type="spellStart"/>
+      <w:r>
+        <w:rPr>
+          <w:color w:val="000000"/>
+          <w:sz w:val="24"/>
+          <w:szCs w:val="24"/>
+        </w:rPr>
+        <w:t>Ngày</w:t>
+      </w:r>
+      <w:proofErr w:type="spellEnd"/>
+      <w:r>
+        <w:rPr>
+          <w:color w:val="000000"/>
+          <w:sz w:val="24"/>
+          <w:szCs w:val="24"/>
+        </w:rPr>
+        <w:t xml:space="preserve"> </w:t>
+      </w:r>
+      <w:proofErr w:type="spellStart"/>
+      <w:r>
+        <w:rPr>
+          <w:color w:val="000000"/>
+          <w:sz w:val="24"/>
+          <w:szCs w:val="24"/>
+        </w:rPr>
+        <w:t>sinh</w:t>
+      </w:r>
+      <w:proofErr w:type="spellEnd"/>
+      <w:r>
+        <w:rPr>
+          <w:color w:val="000000"/>
+          <w:sz w:val="24"/>
+          <w:szCs w:val="24"/>
+        </w:rPr>
+        <w:t xml:space="preserve">: [STAFF_BIRTHDAY] </w:t>
       </w:r>
     </w:p>
     <w:p>
@@ -183,21 +323,85 @@
           <w:szCs w:val="24"/>
         </w:rPr>
       </w:pPr>
-      <w:r>
-        <w:rPr>
-          <w:color w:val="000000"/>
-          <w:sz w:val="24"/>
-          <w:szCs w:val="24"/>
-        </w:rPr>
-        <w:t>Hộ khẩu thườ</w:t>
-      </w:r>
-      <w:r>
-        <w:rPr>
-          <w:color w:val="000000"/>
-          <w:sz w:val="24"/>
-          <w:szCs w:val="24"/>
-        </w:rPr>
-        <w:t xml:space="preserve">ng trú: </w:t>
+      <w:proofErr w:type="spellStart"/>
+      <w:r>
+        <w:rPr>
+          <w:color w:val="000000"/>
+          <w:sz w:val="24"/>
+          <w:szCs w:val="24"/>
+        </w:rPr>
+        <w:t>Hộ</w:t>
+      </w:r>
+      <w:proofErr w:type="spellEnd"/>
+      <w:r>
+        <w:rPr>
+          <w:color w:val="000000"/>
+          <w:sz w:val="24"/>
+          <w:szCs w:val="24"/>
+        </w:rPr>
+        <w:t xml:space="preserve"> </w:t>
+      </w:r>
+      <w:proofErr w:type="spellStart"/>
+      <w:r>
+        <w:rPr>
+          <w:color w:val="000000"/>
+          <w:sz w:val="24"/>
+          <w:szCs w:val="24"/>
+        </w:rPr>
+        <w:t>khẩu</w:t>
+      </w:r>
+      <w:proofErr w:type="spellEnd"/>
+      <w:r>
+        <w:rPr>
+          <w:color w:val="000000"/>
+          <w:sz w:val="24"/>
+          <w:szCs w:val="24"/>
+        </w:rPr>
+        <w:t xml:space="preserve"> </w:t>
+      </w:r>
+      <w:proofErr w:type="spellStart"/>
+      <w:r>
+        <w:rPr>
+          <w:color w:val="000000"/>
+          <w:sz w:val="24"/>
+          <w:szCs w:val="24"/>
+        </w:rPr>
+        <w:t>thườ</w:t>
+      </w:r>
+      <w:r>
+        <w:rPr>
+          <w:color w:val="000000"/>
+          <w:sz w:val="24"/>
+          <w:szCs w:val="24"/>
+        </w:rPr>
+        <w:t>ng</w:t>
+      </w:r>
+      <w:proofErr w:type="spellEnd"/>
+      <w:r>
+        <w:rPr>
+          <w:color w:val="000000"/>
+          <w:sz w:val="24"/>
+          <w:szCs w:val="24"/>
+        </w:rPr>
+        <w:t xml:space="preserve"> </w:t>
+      </w:r>
+      <w:proofErr w:type="spellStart"/>
+      <w:r>
+        <w:rPr>
+          <w:color w:val="000000"/>
+          <w:sz w:val="24"/>
+          <w:szCs w:val="24"/>
+        </w:rPr>
+        <w:t>trú</w:t>
+      </w:r>
+      <w:proofErr w:type="spellEnd"/>
+      <w:r>
+        <w:rPr>
+          <w:color w:val="000000"/>
+          <w:sz w:val="24"/>
+          <w:szCs w:val="24"/>
+        </w:rPr>
+        <w:t xml:space="preserve">: </w:t>
       </w:r>
       <w:r>
         <w:rPr>
@@ -222,6 +426,7 @@
           <w:szCs w:val="24"/>
         </w:rPr>
       </w:pPr>
+      <w:proofErr w:type="spellStart"/>
       <w:r>
         <w:rPr>
           <w:color w:val="000000"/>
@@ -236,7 +441,25 @@
           <w:sz w:val="24"/>
           <w:szCs w:val="24"/>
         </w:rPr>
-        <w:t xml:space="preserve">CMND: [STAFF_ID_NUMBER] </w:t>
+        <w:t>CMND</w:t>
+      </w:r>
+      <w:proofErr w:type="spellEnd"/>
+      <w:r>
+        <w:rPr>
+          <w:color w:val="000000"/>
+          <w:sz w:val="24"/>
+          <w:szCs w:val="24"/>
+        </w:rPr>
+        <w:t>: [STAFF_ID_</w:t>
+      </w:r>
+      <w:proofErr w:type="gramStart"/>
+      <w:r>
+        <w:rPr>
+          <w:color w:val="000000"/>
+          <w:sz w:val="24"/>
+          <w:szCs w:val="24"/>
+        </w:rPr>
+        <w:t xml:space="preserve">NUMBER] </w:t>
       </w:r>
       <w:r>
         <w:rPr>
@@ -246,6 +469,7 @@
         </w:rPr>
         <w:t xml:space="preserve"> </w:t>
       </w:r>
+      <w:proofErr w:type="spellStart"/>
       <w:r>
         <w:rPr>
           <w:color w:val="000000"/>
@@ -268,7 +492,17 @@
           <w:sz w:val="24"/>
           <w:szCs w:val="24"/>
         </w:rPr>
-        <w:t>p:[STAFF_ID_DATE]</w:t>
+        <w:t>p</w:t>
+      </w:r>
+      <w:proofErr w:type="spellEnd"/>
+      <w:proofErr w:type="gramEnd"/>
+      <w:r>
+        <w:rPr>
+          <w:color w:val="000000"/>
+          <w:sz w:val="24"/>
+          <w:szCs w:val="24"/>
+        </w:rPr>
+        <w:t>:[STAFF_ID_DATE]</w:t>
       </w:r>
       <w:r>
         <w:rPr>
@@ -284,7 +518,16 @@
           <w:sz w:val="24"/>
           <w:szCs w:val="24"/>
         </w:rPr>
-        <w:t xml:space="preserve"> Nơi</w:t>
+        <w:t xml:space="preserve"> </w:t>
+      </w:r>
+      <w:proofErr w:type="spellStart"/>
+      <w:r>
+        <w:rPr>
+          <w:color w:val="000000"/>
+          <w:sz w:val="24"/>
+          <w:szCs w:val="24"/>
+        </w:rPr>
+        <w:t>Nơi</w:t>
       </w:r>
       <w:r>
         <w:rPr>
@@ -300,7 +543,16 @@
           <w:sz w:val="24"/>
           <w:szCs w:val="24"/>
         </w:rPr>
-        <w:t>p: [STAFF_ID_ADDRESS]</w:t>
+        <w:t>p</w:t>
+      </w:r>
+      <w:proofErr w:type="spellEnd"/>
+      <w:r>
+        <w:rPr>
+          <w:color w:val="000000"/>
+          <w:sz w:val="24"/>
+          <w:szCs w:val="24"/>
+        </w:rPr>
+        <w:t>: [STAFF_ID_ADDRESS]</w:t>
       </w:r>
     </w:p>
     <w:p>
@@ -317,6 +569,7 @@
           <w:szCs w:val="24"/>
         </w:rPr>
       </w:pPr>
+      <w:proofErr w:type="spellStart"/>
       <w:r>
         <w:rPr>
           <w:color w:val="000000"/>
@@ -325,21 +578,40 @@
         </w:rPr>
         <w:t>Số</w:t>
       </w:r>
-      <w:r>
-        <w:rPr>
-          <w:color w:val="000000"/>
-          <w:sz w:val="24"/>
-          <w:szCs w:val="24"/>
-        </w:rPr>
-        <w:t xml:space="preserve"> ĐT: [STAFF_PHONE] </w:t>
-      </w:r>
-      <w:r>
-        <w:rPr>
-          <w:color w:val="000000"/>
-          <w:sz w:val="24"/>
-          <w:szCs w:val="24"/>
-        </w:rPr>
-        <w:t xml:space="preserve">                 </w:t>
+      <w:proofErr w:type="spellEnd"/>
+      <w:r>
+        <w:rPr>
+          <w:color w:val="000000"/>
+          <w:sz w:val="24"/>
+          <w:szCs w:val="24"/>
+        </w:rPr>
+        <w:t xml:space="preserve"> ĐT: [STAFF_</w:t>
+      </w:r>
+      <w:proofErr w:type="gramStart"/>
+      <w:r>
+        <w:rPr>
+          <w:color w:val="000000"/>
+          <w:sz w:val="24"/>
+          <w:szCs w:val="24"/>
+        </w:rPr>
+        <w:t xml:space="preserve">PHONE] </w:t>
+      </w:r>
+      <w:r>
+        <w:rPr>
+          <w:color w:val="000000"/>
+          <w:sz w:val="24"/>
+          <w:szCs w:val="24"/>
+        </w:rPr>
+        <w:t xml:space="preserve">  </w:t>
+      </w:r>
+      <w:proofErr w:type="gramEnd"/>
+      <w:r>
+        <w:rPr>
+          <w:color w:val="000000"/>
+          <w:sz w:val="24"/>
+          <w:szCs w:val="24"/>
+        </w:rPr>
+        <w:t xml:space="preserve">               </w:t>
       </w:r>
       <w:r>
         <w:rPr>
@@ -360,13 +632,77 @@
           <w:szCs w:val="24"/>
         </w:rPr>
       </w:pPr>
-      <w:r>
-        <w:rPr>
-          <w:color w:val="000000"/>
-          <w:sz w:val="24"/>
-          <w:szCs w:val="24"/>
-        </w:rPr>
-        <w:t xml:space="preserve">Bộ phận công tác: [DEPARTMENT_NAME] </w:t>
+      <w:proofErr w:type="spellStart"/>
+      <w:r>
+        <w:rPr>
+          <w:color w:val="000000"/>
+          <w:sz w:val="24"/>
+          <w:szCs w:val="24"/>
+        </w:rPr>
+        <w:t>Bộ</w:t>
+      </w:r>
+      <w:proofErr w:type="spellEnd"/>
+      <w:r>
+        <w:rPr>
+          <w:color w:val="000000"/>
+          <w:sz w:val="24"/>
+          <w:szCs w:val="24"/>
+        </w:rPr>
+        <w:t xml:space="preserve"> </w:t>
+      </w:r>
+      <w:proofErr w:type="spellStart"/>
+      <w:r>
+        <w:rPr>
+          <w:color w:val="000000"/>
+          <w:sz w:val="24"/>
+          <w:szCs w:val="24"/>
+        </w:rPr>
+        <w:t>phận</w:t>
+      </w:r>
+      <w:proofErr w:type="spellEnd"/>
+      <w:r>
+        <w:rPr>
+          <w:color w:val="000000"/>
+          <w:sz w:val="24"/>
+          <w:szCs w:val="24"/>
+        </w:rPr>
+        <w:t xml:space="preserve"> </w:t>
+      </w:r>
+      <w:proofErr w:type="spellStart"/>
+      <w:r>
+        <w:rPr>
+          <w:color w:val="000000"/>
+          <w:sz w:val="24"/>
+          <w:szCs w:val="24"/>
+        </w:rPr>
+        <w:t>công</w:t>
+      </w:r>
+      <w:proofErr w:type="spellEnd"/>
+      <w:r>
+        <w:rPr>
+          <w:color w:val="000000"/>
+          <w:sz w:val="24"/>
+          <w:szCs w:val="24"/>
+        </w:rPr>
+        <w:t xml:space="preserve"> </w:t>
+      </w:r>
+      <w:proofErr w:type="spellStart"/>
+      <w:r>
+        <w:rPr>
+          <w:color w:val="000000"/>
+          <w:sz w:val="24"/>
+          <w:szCs w:val="24"/>
+        </w:rPr>
+        <w:t>tác</w:t>
+      </w:r>
+      <w:proofErr w:type="spellEnd"/>
+      <w:r>
+        <w:rPr>
+          <w:color w:val="000000"/>
+          <w:sz w:val="24"/>
+          <w:szCs w:val="24"/>
+        </w:rPr>
+        <w:t xml:space="preserve">: [DEPARTMENT_NAME] </w:t>
       </w:r>
     </w:p>
     <w:p>
@@ -379,13 +715,149 @@
           <w:szCs w:val="24"/>
         </w:rPr>
       </w:pPr>
-      <w:r>
-        <w:rPr>
-          <w:color w:val="000000"/>
-          <w:sz w:val="24"/>
-          <w:szCs w:val="24"/>
-        </w:rPr>
-        <w:t>Chức danh chuyên môn (vị trí công tác): [POSITION]</w:t>
+      <w:proofErr w:type="spellStart"/>
+      <w:r>
+        <w:rPr>
+          <w:color w:val="000000"/>
+          <w:sz w:val="24"/>
+          <w:szCs w:val="24"/>
+        </w:rPr>
+        <w:t>Chức</w:t>
+      </w:r>
+      <w:proofErr w:type="spellEnd"/>
+      <w:r>
+        <w:rPr>
+          <w:color w:val="000000"/>
+          <w:sz w:val="24"/>
+          <w:szCs w:val="24"/>
+        </w:rPr>
+        <w:t xml:space="preserve"> </w:t>
+      </w:r>
+      <w:proofErr w:type="spellStart"/>
+      <w:r>
+        <w:rPr>
+          <w:color w:val="000000"/>
+          <w:sz w:val="24"/>
+          <w:szCs w:val="24"/>
+        </w:rPr>
+        <w:t>danh</w:t>
+      </w:r>
+      <w:proofErr w:type="spellEnd"/>
+      <w:r>
+        <w:rPr>
+          <w:color w:val="000000"/>
+          <w:sz w:val="24"/>
+          <w:szCs w:val="24"/>
+        </w:rPr>
+        <w:t xml:space="preserve"> </w:t>
+      </w:r>
+      <w:proofErr w:type="spellStart"/>
+      <w:r>
+        <w:rPr>
+          <w:color w:val="000000"/>
+          <w:sz w:val="24"/>
+          <w:szCs w:val="24"/>
+        </w:rPr>
+        <w:t>chuyên</w:t>
+      </w:r>
+      <w:proofErr w:type="spellEnd"/>
+      <w:r>
+        <w:rPr>
+          <w:color w:val="000000"/>
+          <w:sz w:val="24"/>
+          <w:szCs w:val="24"/>
+        </w:rPr>
+        <w:t xml:space="preserve"> </w:t>
+      </w:r>
+      <w:proofErr w:type="spellStart"/>
+      <w:r>
+        <w:rPr>
+          <w:color w:val="000000"/>
+          <w:sz w:val="24"/>
+          <w:szCs w:val="24"/>
+        </w:rPr>
+        <w:t>môn</w:t>
+      </w:r>
+      <w:proofErr w:type="spellEnd"/>
+      <w:r>
+        <w:rPr>
+          <w:color w:val="000000"/>
+          <w:sz w:val="24"/>
+          <w:szCs w:val="24"/>
+        </w:rPr>
+        <w:t xml:space="preserve"> (</w:t>
+      </w:r>
+      <w:proofErr w:type="spellStart"/>
+      <w:r>
+        <w:rPr>
+          <w:color w:val="000000"/>
+          <w:sz w:val="24"/>
+          <w:szCs w:val="24"/>
+        </w:rPr>
+        <w:t>vị</w:t>
+      </w:r>
+      <w:proofErr w:type="spellEnd"/>
+      <w:r>
+        <w:rPr>
+          <w:color w:val="000000"/>
+          <w:sz w:val="24"/>
+          <w:szCs w:val="24"/>
+        </w:rPr>
+        <w:t xml:space="preserve"> </w:t>
+      </w:r>
+      <w:proofErr w:type="spellStart"/>
+      <w:r>
+        <w:rPr>
+          <w:color w:val="000000"/>
+          <w:sz w:val="24"/>
+          <w:szCs w:val="24"/>
+        </w:rPr>
+        <w:t>trí</w:t>
+      </w:r>
+      <w:proofErr w:type="spellEnd"/>
+      <w:r>
+        <w:rPr>
+          <w:color w:val="000000"/>
+          <w:sz w:val="24"/>
+          <w:szCs w:val="24"/>
+        </w:rPr>
+        <w:t xml:space="preserve"> </w:t>
+      </w:r>
+      <w:proofErr w:type="spellStart"/>
+      <w:r>
+        <w:rPr>
+          <w:color w:val="000000"/>
+          <w:sz w:val="24"/>
+          <w:szCs w:val="24"/>
+        </w:rPr>
+        <w:t>công</w:t>
+      </w:r>
+      <w:proofErr w:type="spellEnd"/>
+      <w:r>
+        <w:rPr>
+          <w:color w:val="000000"/>
+          <w:sz w:val="24"/>
+          <w:szCs w:val="24"/>
+        </w:rPr>
+        <w:t xml:space="preserve"> </w:t>
+      </w:r>
+      <w:proofErr w:type="spellStart"/>
+      <w:r>
+        <w:rPr>
+          <w:color w:val="000000"/>
+          <w:sz w:val="24"/>
+          <w:szCs w:val="24"/>
+        </w:rPr>
+        <w:t>tác</w:t>
+      </w:r>
+      <w:proofErr w:type="spellEnd"/>
+      <w:r>
+        <w:rPr>
+          <w:color w:val="000000"/>
+          <w:sz w:val="24"/>
+          <w:szCs w:val="24"/>
+        </w:rPr>
+        <w:t>): [POSITION]</w:t>
       </w:r>
     </w:p>
     <w:p>
@@ -398,13 +870,59 @@
           <w:szCs w:val="24"/>
         </w:rPr>
       </w:pPr>
-      <w:r>
-        <w:rPr>
-          <w:color w:val="000000"/>
-          <w:sz w:val="24"/>
-          <w:szCs w:val="24"/>
-        </w:rPr>
-        <w:t>Mã nhân viên:</w:t>
+      <w:proofErr w:type="spellStart"/>
+      <w:r>
+        <w:rPr>
+          <w:color w:val="000000"/>
+          <w:sz w:val="24"/>
+          <w:szCs w:val="24"/>
+        </w:rPr>
+        <w:t>Mã</w:t>
+      </w:r>
+      <w:proofErr w:type="spellEnd"/>
+      <w:r>
+        <w:rPr>
+          <w:color w:val="000000"/>
+          <w:sz w:val="24"/>
+          <w:szCs w:val="24"/>
+        </w:rPr>
+        <w:t xml:space="preserve"> </w:t>
+      </w:r>
+      <w:proofErr w:type="spellStart"/>
+      <w:r>
+        <w:rPr>
+          <w:color w:val="000000"/>
+          <w:sz w:val="24"/>
+          <w:szCs w:val="24"/>
+        </w:rPr>
+        <w:t>nhân</w:t>
+      </w:r>
+      <w:proofErr w:type="spellEnd"/>
+      <w:r>
+        <w:rPr>
+          <w:color w:val="000000"/>
+          <w:sz w:val="24"/>
+          <w:szCs w:val="24"/>
+        </w:rPr>
+        <w:t xml:space="preserve"> </w:t>
+      </w:r>
+      <w:proofErr w:type="spellStart"/>
+      <w:r>
+        <w:rPr>
+          <w:color w:val="000000"/>
+          <w:sz w:val="24"/>
+          <w:szCs w:val="24"/>
+        </w:rPr>
+        <w:t>viên</w:t>
+      </w:r>
+      <w:proofErr w:type="spellEnd"/>
+      <w:r>
+        <w:rPr>
+          <w:color w:val="000000"/>
+          <w:sz w:val="24"/>
+          <w:szCs w:val="24"/>
+        </w:rPr>
+        <w:t>:</w:t>
       </w:r>
       <w:r>
         <w:rPr>
@@ -422,13 +940,51 @@
         </w:rPr>
         <w:tab/>
       </w:r>
-      <w:r>
-        <w:rPr>
-          <w:color w:val="000000"/>
-          <w:sz w:val="24"/>
-          <w:szCs w:val="24"/>
-        </w:rPr>
-        <w:t xml:space="preserve">Ngày vào:[DATEJOIN] </w:t>
+      <w:proofErr w:type="spellStart"/>
+      <w:r>
+        <w:rPr>
+          <w:color w:val="000000"/>
+          <w:sz w:val="24"/>
+          <w:szCs w:val="24"/>
+        </w:rPr>
+        <w:t>Ngày</w:t>
+      </w:r>
+      <w:proofErr w:type="spellEnd"/>
+      <w:r>
+        <w:rPr>
+          <w:color w:val="000000"/>
+          <w:sz w:val="24"/>
+          <w:szCs w:val="24"/>
+        </w:rPr>
+        <w:t xml:space="preserve"> </w:t>
+      </w:r>
+      <w:proofErr w:type="spellStart"/>
+      <w:proofErr w:type="gramStart"/>
+      <w:r>
+        <w:rPr>
+          <w:color w:val="000000"/>
+          <w:sz w:val="24"/>
+          <w:szCs w:val="24"/>
+        </w:rPr>
+        <w:t>vào</w:t>
+      </w:r>
+      <w:proofErr w:type="spellEnd"/>
+      <w:r>
+        <w:rPr>
+          <w:color w:val="000000"/>
+          <w:sz w:val="24"/>
+          <w:szCs w:val="24"/>
+        </w:rPr>
+        <w:t>:[</w:t>
+      </w:r>
+      <w:proofErr w:type="gramEnd"/>
+      <w:r>
+        <w:rPr>
+          <w:color w:val="000000"/>
+          <w:sz w:val="24"/>
+          <w:szCs w:val="24"/>
+        </w:rPr>
+        <w:t xml:space="preserve">DATEJOIN] </w:t>
       </w:r>
     </w:p>
     <w:p>
@@ -441,13 +997,87 @@
           <w:szCs w:val="24"/>
         </w:rPr>
       </w:pPr>
-      <w:r>
-        <w:rPr>
-          <w:color w:val="000000"/>
-          <w:sz w:val="24"/>
-          <w:szCs w:val="24"/>
-        </w:rPr>
-        <w:t>Trình độ học vấn:[LEVEL_NAME]</w:t>
+      <w:proofErr w:type="spellStart"/>
+      <w:r>
+        <w:rPr>
+          <w:color w:val="000000"/>
+          <w:sz w:val="24"/>
+          <w:szCs w:val="24"/>
+        </w:rPr>
+        <w:t>Trình</w:t>
+      </w:r>
+      <w:proofErr w:type="spellEnd"/>
+      <w:r>
+        <w:rPr>
+          <w:color w:val="000000"/>
+          <w:sz w:val="24"/>
+          <w:szCs w:val="24"/>
+        </w:rPr>
+        <w:t xml:space="preserve"> </w:t>
+      </w:r>
+      <w:proofErr w:type="spellStart"/>
+      <w:r>
+        <w:rPr>
+          <w:color w:val="000000"/>
+          <w:sz w:val="24"/>
+          <w:szCs w:val="24"/>
+        </w:rPr>
+        <w:t>độ</w:t>
+      </w:r>
+      <w:proofErr w:type="spellEnd"/>
+      <w:r>
+        <w:rPr>
+          <w:color w:val="000000"/>
+          <w:sz w:val="24"/>
+          <w:szCs w:val="24"/>
+        </w:rPr>
+        <w:t xml:space="preserve"> </w:t>
+      </w:r>
+      <w:proofErr w:type="spellStart"/>
+      <w:r>
+        <w:rPr>
+          <w:color w:val="000000"/>
+          <w:sz w:val="24"/>
+          <w:szCs w:val="24"/>
+        </w:rPr>
+        <w:t>học</w:t>
+      </w:r>
+      <w:proofErr w:type="spellEnd"/>
+      <w:r>
+        <w:rPr>
+          <w:color w:val="000000"/>
+          <w:sz w:val="24"/>
+          <w:szCs w:val="24"/>
+        </w:rPr>
+        <w:t xml:space="preserve"> </w:t>
+      </w:r>
+      <w:proofErr w:type="spellStart"/>
+      <w:proofErr w:type="gramStart"/>
+      <w:r>
+        <w:rPr>
+          <w:color w:val="000000"/>
+          <w:sz w:val="24"/>
+          <w:szCs w:val="24"/>
+        </w:rPr>
+        <w:t>vấn</w:t>
+      </w:r>
+      <w:proofErr w:type="spellEnd"/>
+      <w:r>
+        <w:rPr>
+          <w:color w:val="000000"/>
+          <w:sz w:val="24"/>
+          <w:szCs w:val="24"/>
+        </w:rPr>
+        <w:t>:[</w:t>
+      </w:r>
+      <w:proofErr w:type="gramEnd"/>
+      <w:r>
+        <w:rPr>
+          <w:color w:val="000000"/>
+          <w:sz w:val="24"/>
+          <w:szCs w:val="24"/>
+        </w:rPr>
+        <w:t>LEVEL_NAME]</w:t>
       </w:r>
       <w:r>
         <w:rPr>
@@ -468,13 +1098,33 @@
           <w:szCs w:val="24"/>
         </w:rPr>
       </w:pPr>
-      <w:r>
-        <w:rPr>
-          <w:color w:val="000000"/>
-          <w:sz w:val="24"/>
-          <w:szCs w:val="24"/>
-        </w:rPr>
-        <w:t>Ngành:[STUDY]</w:t>
+      <w:proofErr w:type="spellStart"/>
+      <w:proofErr w:type="gramStart"/>
+      <w:r>
+        <w:rPr>
+          <w:color w:val="000000"/>
+          <w:sz w:val="24"/>
+          <w:szCs w:val="24"/>
+        </w:rPr>
+        <w:t>Ngành</w:t>
+      </w:r>
+      <w:proofErr w:type="spellEnd"/>
+      <w:r>
+        <w:rPr>
+          <w:color w:val="000000"/>
+          <w:sz w:val="24"/>
+          <w:szCs w:val="24"/>
+        </w:rPr>
+        <w:t>:[</w:t>
+      </w:r>
+      <w:proofErr w:type="gramEnd"/>
+      <w:r>
+        <w:rPr>
+          <w:color w:val="000000"/>
+          <w:sz w:val="24"/>
+          <w:szCs w:val="24"/>
+        </w:rPr>
+        <w:t>STUDY]</w:t>
       </w:r>
       <w:r>
         <w:rPr>
@@ -509,7 +1159,16 @@
           <w:sz w:val="24"/>
           <w:szCs w:val="24"/>
         </w:rPr>
-        <w:t>[SCHOOL]</w:t>
+        <w:t>[</w:t>
+      </w:r>
+      <w:proofErr w:type="gramStart"/>
+      <w:r>
+        <w:rPr>
+          <w:color w:val="000000"/>
+          <w:sz w:val="24"/>
+          <w:szCs w:val="24"/>
+        </w:rPr>
+        <w:t>SCHOOL]</w:t>
       </w:r>
       <w:r>
         <w:rPr>
@@ -527,6 +1186,7 @@
         </w:rPr>
         <w:tab/>
       </w:r>
+      <w:proofErr w:type="gramEnd"/>
       <w:r>
         <w:rPr>
           <w:color w:val="000000"/>
@@ -535,14 +1195,16 @@
         </w:rPr>
         <w:tab/>
       </w:r>
-      <w:r>
-        <w:rPr>
-          <w:color w:val="000000"/>
-          <w:sz w:val="24"/>
-          <w:szCs w:val="24"/>
-        </w:rPr>
-        <w:t>Xếp loại:[GRAND]</w:t>
-      </w:r>
+      <w:proofErr w:type="spellStart"/>
+      <w:r>
+        <w:rPr>
+          <w:color w:val="000000"/>
+          <w:sz w:val="24"/>
+          <w:szCs w:val="24"/>
+        </w:rPr>
+        <w:t>Xếp</w:t>
+      </w:r>
+      <w:proofErr w:type="spellEnd"/>
       <w:r>
         <w:rPr>
           <w:color w:val="000000"/>
@@ -551,6 +1213,32 @@
         </w:rPr>
         <w:t xml:space="preserve"> </w:t>
       </w:r>
+      <w:proofErr w:type="spellStart"/>
+      <w:r>
+        <w:rPr>
+          <w:color w:val="000000"/>
+          <w:sz w:val="24"/>
+          <w:szCs w:val="24"/>
+        </w:rPr>
+        <w:t>loại</w:t>
+      </w:r>
+      <w:proofErr w:type="spellEnd"/>
+      <w:r>
+        <w:rPr>
+          <w:color w:val="000000"/>
+          <w:sz w:val="24"/>
+          <w:szCs w:val="24"/>
+        </w:rPr>
+        <w:t>:[GRAND]</w:t>
+      </w:r>
+      <w:r>
+        <w:rPr>
+          <w:color w:val="000000"/>
+          <w:sz w:val="24"/>
+          <w:szCs w:val="24"/>
+        </w:rPr>
+        <w:t xml:space="preserve"> </w:t>
+      </w:r>
       <w:r>
         <w:rPr>
           <w:color w:val="000000"/>
@@ -567,13 +1255,59 @@
         </w:rPr>
         <w:tab/>
       </w:r>
-      <w:r>
-        <w:rPr>
-          <w:color w:val="000000"/>
-          <w:sz w:val="24"/>
-          <w:szCs w:val="24"/>
-        </w:rPr>
-        <w:t xml:space="preserve">Năm tốt nghiệp:[YEAR] </w:t>
+      <w:proofErr w:type="spellStart"/>
+      <w:r>
+        <w:rPr>
+          <w:color w:val="000000"/>
+          <w:sz w:val="24"/>
+          <w:szCs w:val="24"/>
+        </w:rPr>
+        <w:t>Năm</w:t>
+      </w:r>
+      <w:proofErr w:type="spellEnd"/>
+      <w:r>
+        <w:rPr>
+          <w:color w:val="000000"/>
+          <w:sz w:val="24"/>
+          <w:szCs w:val="24"/>
+        </w:rPr>
+        <w:t xml:space="preserve"> </w:t>
+      </w:r>
+      <w:proofErr w:type="spellStart"/>
+      <w:r>
+        <w:rPr>
+          <w:color w:val="000000"/>
+          <w:sz w:val="24"/>
+          <w:szCs w:val="24"/>
+        </w:rPr>
+        <w:t>tốt</w:t>
+      </w:r>
+      <w:proofErr w:type="spellEnd"/>
+      <w:r>
+        <w:rPr>
+          <w:color w:val="000000"/>
+          <w:sz w:val="24"/>
+          <w:szCs w:val="24"/>
+        </w:rPr>
+        <w:t xml:space="preserve"> </w:t>
+      </w:r>
+      <w:proofErr w:type="spellStart"/>
+      <w:r>
+        <w:rPr>
+          <w:color w:val="000000"/>
+          <w:sz w:val="24"/>
+          <w:szCs w:val="24"/>
+        </w:rPr>
+        <w:t>nghiệp</w:t>
+      </w:r>
+      <w:proofErr w:type="spellEnd"/>
+      <w:r>
+        <w:rPr>
+          <w:color w:val="000000"/>
+          <w:sz w:val="24"/>
+          <w:szCs w:val="24"/>
+        </w:rPr>
+        <w:t xml:space="preserve">:[YEAR] </w:t>
       </w:r>
       <w:r>
         <w:rPr>
@@ -622,6 +1356,7 @@
                 <w:szCs w:val="24"/>
               </w:rPr>
             </w:pPr>
+            <w:proofErr w:type="spellStart"/>
             <w:r>
               <w:rPr>
                 <w:b/>
@@ -629,8 +1364,69 @@
                 <w:sz w:val="24"/>
                 <w:szCs w:val="24"/>
               </w:rPr>
-              <w:t>Hồ sơ nhân viên</w:t>
-            </w:r>
+              <w:t>Hồ</w:t>
+            </w:r>
+            <w:proofErr w:type="spellEnd"/>
+            <w:r>
+              <w:rPr>
+                <w:b/>
+                <w:color w:val="000000"/>
+                <w:sz w:val="24"/>
+                <w:szCs w:val="24"/>
+              </w:rPr>
+              <w:t xml:space="preserve"> </w:t>
+            </w:r>
+            <w:proofErr w:type="spellStart"/>
+            <w:r>
+              <w:rPr>
+                <w:b/>
+                <w:color w:val="000000"/>
+                <w:sz w:val="24"/>
+                <w:szCs w:val="24"/>
+              </w:rPr>
+              <w:t>sơ</w:t>
+            </w:r>
+            <w:proofErr w:type="spellEnd"/>
+            <w:r>
+              <w:rPr>
+                <w:b/>
+                <w:color w:val="000000"/>
+                <w:sz w:val="24"/>
+                <w:szCs w:val="24"/>
+              </w:rPr>
+              <w:t xml:space="preserve"> </w:t>
+            </w:r>
+            <w:proofErr w:type="spellStart"/>
+            <w:r>
+              <w:rPr>
+                <w:b/>
+                <w:color w:val="000000"/>
+                <w:sz w:val="24"/>
+                <w:szCs w:val="24"/>
+              </w:rPr>
+              <w:t>nhân</w:t>
+            </w:r>
+            <w:proofErr w:type="spellEnd"/>
+            <w:r>
+              <w:rPr>
+                <w:b/>
+                <w:color w:val="000000"/>
+                <w:sz w:val="24"/>
+                <w:szCs w:val="24"/>
+              </w:rPr>
+              <w:t xml:space="preserve"> </w:t>
+            </w:r>
+            <w:proofErr w:type="spellStart"/>
+            <w:r>
+              <w:rPr>
+                <w:b/>
+                <w:color w:val="000000"/>
+                <w:sz w:val="24"/>
+                <w:szCs w:val="24"/>
+              </w:rPr>
+              <w:t>viên</w:t>
+            </w:r>
+            <w:proofErr w:type="spellEnd"/>
           </w:p>
         </w:tc>
         <w:tc>
@@ -648,6 +1444,7 @@
                 <w:szCs w:val="24"/>
               </w:rPr>
             </w:pPr>
+            <w:proofErr w:type="spellStart"/>
             <w:r>
               <w:rPr>
                 <w:b/>
@@ -655,7 +1452,17 @@
                 <w:sz w:val="24"/>
                 <w:szCs w:val="24"/>
               </w:rPr>
-              <w:t xml:space="preserve">Có </w:t>
+              <w:t>Có</w:t>
+            </w:r>
+            <w:proofErr w:type="spellEnd"/>
+            <w:r>
+              <w:rPr>
+                <w:b/>
+                <w:color w:val="000000"/>
+                <w:sz w:val="24"/>
+                <w:szCs w:val="24"/>
+              </w:rPr>
+              <w:t xml:space="preserve"> </w:t>
             </w:r>
           </w:p>
         </w:tc>
@@ -674,6 +1481,7 @@
                 <w:szCs w:val="24"/>
               </w:rPr>
             </w:pPr>
+            <w:proofErr w:type="spellStart"/>
             <w:r>
               <w:rPr>
                 <w:b/>
@@ -683,6 +1491,7 @@
               </w:rPr>
               <w:t>Không</w:t>
             </w:r>
+            <w:proofErr w:type="spellEnd"/>
           </w:p>
         </w:tc>
       </w:tr>
@@ -705,14 +1514,70 @@
                 <w:szCs w:val="24"/>
               </w:rPr>
             </w:pPr>
-            <w:r>
-              <w:rPr>
-                <w:color w:val="000000"/>
-                <w:sz w:val="24"/>
-                <w:szCs w:val="24"/>
-              </w:rPr>
-              <w:t>Sơ yếu lí lịch</w:t>
-            </w:r>
+            <w:proofErr w:type="spellStart"/>
+            <w:r>
+              <w:rPr>
+                <w:color w:val="000000"/>
+                <w:sz w:val="24"/>
+                <w:szCs w:val="24"/>
+              </w:rPr>
+              <w:t>Sơ</w:t>
+            </w:r>
+            <w:proofErr w:type="spellEnd"/>
+            <w:r>
+              <w:rPr>
+                <w:color w:val="000000"/>
+                <w:sz w:val="24"/>
+                <w:szCs w:val="24"/>
+              </w:rPr>
+              <w:t xml:space="preserve"> </w:t>
+            </w:r>
+            <w:proofErr w:type="spellStart"/>
+            <w:r>
+              <w:rPr>
+                <w:color w:val="000000"/>
+                <w:sz w:val="24"/>
+                <w:szCs w:val="24"/>
+              </w:rPr>
+              <w:t>yếu</w:t>
+            </w:r>
+            <w:proofErr w:type="spellEnd"/>
+            <w:r>
+              <w:rPr>
+                <w:color w:val="000000"/>
+                <w:sz w:val="24"/>
+                <w:szCs w:val="24"/>
+              </w:rPr>
+              <w:t xml:space="preserve"> </w:t>
+            </w:r>
+            <w:proofErr w:type="spellStart"/>
+            <w:r>
+              <w:rPr>
+                <w:color w:val="000000"/>
+                <w:sz w:val="24"/>
+                <w:szCs w:val="24"/>
+              </w:rPr>
+              <w:t>lí</w:t>
+            </w:r>
+            <w:proofErr w:type="spellEnd"/>
+            <w:r>
+              <w:rPr>
+                <w:color w:val="000000"/>
+                <w:sz w:val="24"/>
+                <w:szCs w:val="24"/>
+              </w:rPr>
+              <w:t xml:space="preserve"> </w:t>
+            </w:r>
+            <w:proofErr w:type="spellStart"/>
+            <w:r>
+              <w:rPr>
+                <w:color w:val="000000"/>
+                <w:sz w:val="24"/>
+                <w:szCs w:val="24"/>
+              </w:rPr>
+              <w:t>lịch</w:t>
+            </w:r>
+            <w:proofErr w:type="spellEnd"/>
           </w:p>
         </w:tc>
         <w:tc>
@@ -767,14 +1632,52 @@
                 <w:szCs w:val="24"/>
               </w:rPr>
             </w:pPr>
-            <w:r>
-              <w:rPr>
-                <w:color w:val="000000"/>
-                <w:sz w:val="24"/>
-                <w:szCs w:val="24"/>
-              </w:rPr>
-              <w:t>Giấy khai sinh</w:t>
-            </w:r>
+            <w:proofErr w:type="spellStart"/>
+            <w:r>
+              <w:rPr>
+                <w:color w:val="000000"/>
+                <w:sz w:val="24"/>
+                <w:szCs w:val="24"/>
+              </w:rPr>
+              <w:t>Giấy</w:t>
+            </w:r>
+            <w:proofErr w:type="spellEnd"/>
+            <w:r>
+              <w:rPr>
+                <w:color w:val="000000"/>
+                <w:sz w:val="24"/>
+                <w:szCs w:val="24"/>
+              </w:rPr>
+              <w:t xml:space="preserve"> </w:t>
+            </w:r>
+            <w:proofErr w:type="spellStart"/>
+            <w:r>
+              <w:rPr>
+                <w:color w:val="000000"/>
+                <w:sz w:val="24"/>
+                <w:szCs w:val="24"/>
+              </w:rPr>
+              <w:t>khai</w:t>
+            </w:r>
+            <w:proofErr w:type="spellEnd"/>
+            <w:r>
+              <w:rPr>
+                <w:color w:val="000000"/>
+                <w:sz w:val="24"/>
+                <w:szCs w:val="24"/>
+              </w:rPr>
+              <w:t xml:space="preserve"> </w:t>
+            </w:r>
+            <w:proofErr w:type="spellStart"/>
+            <w:r>
+              <w:rPr>
+                <w:color w:val="000000"/>
+                <w:sz w:val="24"/>
+                <w:szCs w:val="24"/>
+              </w:rPr>
+              <w:t>sinh</w:t>
+            </w:r>
+            <w:proofErr w:type="spellEnd"/>
           </w:p>
         </w:tc>
         <w:tc>
@@ -829,14 +1732,70 @@
                 <w:szCs w:val="24"/>
               </w:rPr>
             </w:pPr>
-            <w:r>
-              <w:rPr>
-                <w:color w:val="000000"/>
-                <w:sz w:val="24"/>
-                <w:szCs w:val="24"/>
-              </w:rPr>
-              <w:t>Giấy khám sức khỏe</w:t>
-            </w:r>
+            <w:proofErr w:type="spellStart"/>
+            <w:r>
+              <w:rPr>
+                <w:color w:val="000000"/>
+                <w:sz w:val="24"/>
+                <w:szCs w:val="24"/>
+              </w:rPr>
+              <w:t>Giấy</w:t>
+            </w:r>
+            <w:proofErr w:type="spellEnd"/>
+            <w:r>
+              <w:rPr>
+                <w:color w:val="000000"/>
+                <w:sz w:val="24"/>
+                <w:szCs w:val="24"/>
+              </w:rPr>
+              <w:t xml:space="preserve"> </w:t>
+            </w:r>
+            <w:proofErr w:type="spellStart"/>
+            <w:r>
+              <w:rPr>
+                <w:color w:val="000000"/>
+                <w:sz w:val="24"/>
+                <w:szCs w:val="24"/>
+              </w:rPr>
+              <w:t>khám</w:t>
+            </w:r>
+            <w:proofErr w:type="spellEnd"/>
+            <w:r>
+              <w:rPr>
+                <w:color w:val="000000"/>
+                <w:sz w:val="24"/>
+                <w:szCs w:val="24"/>
+              </w:rPr>
+              <w:t xml:space="preserve"> </w:t>
+            </w:r>
+            <w:proofErr w:type="spellStart"/>
+            <w:r>
+              <w:rPr>
+                <w:color w:val="000000"/>
+                <w:sz w:val="24"/>
+                <w:szCs w:val="24"/>
+              </w:rPr>
+              <w:t>sức</w:t>
+            </w:r>
+            <w:proofErr w:type="spellEnd"/>
+            <w:r>
+              <w:rPr>
+                <w:color w:val="000000"/>
+                <w:sz w:val="24"/>
+                <w:szCs w:val="24"/>
+              </w:rPr>
+              <w:t xml:space="preserve"> </w:t>
+            </w:r>
+            <w:proofErr w:type="spellStart"/>
+            <w:r>
+              <w:rPr>
+                <w:color w:val="000000"/>
+                <w:sz w:val="24"/>
+                <w:szCs w:val="24"/>
+              </w:rPr>
+              <w:t>khỏe</w:t>
+            </w:r>
+            <w:proofErr w:type="spellEnd"/>
           </w:p>
         </w:tc>
         <w:tc>
@@ -891,14 +1850,106 @@
                 <w:szCs w:val="24"/>
               </w:rPr>
             </w:pPr>
-            <w:r>
-              <w:rPr>
-                <w:color w:val="000000"/>
-                <w:sz w:val="24"/>
-                <w:szCs w:val="24"/>
-              </w:rPr>
-              <w:t>Chứng minh nhân dân/ hộ chiếu</w:t>
-            </w:r>
+            <w:proofErr w:type="spellStart"/>
+            <w:r>
+              <w:rPr>
+                <w:color w:val="000000"/>
+                <w:sz w:val="24"/>
+                <w:szCs w:val="24"/>
+              </w:rPr>
+              <w:t>Chứng</w:t>
+            </w:r>
+            <w:proofErr w:type="spellEnd"/>
+            <w:r>
+              <w:rPr>
+                <w:color w:val="000000"/>
+                <w:sz w:val="24"/>
+                <w:szCs w:val="24"/>
+              </w:rPr>
+              <w:t xml:space="preserve"> </w:t>
+            </w:r>
+            <w:proofErr w:type="spellStart"/>
+            <w:r>
+              <w:rPr>
+                <w:color w:val="000000"/>
+                <w:sz w:val="24"/>
+                <w:szCs w:val="24"/>
+              </w:rPr>
+              <w:t>minh</w:t>
+            </w:r>
+            <w:proofErr w:type="spellEnd"/>
+            <w:r>
+              <w:rPr>
+                <w:color w:val="000000"/>
+                <w:sz w:val="24"/>
+                <w:szCs w:val="24"/>
+              </w:rPr>
+              <w:t xml:space="preserve"> </w:t>
+            </w:r>
+            <w:proofErr w:type="spellStart"/>
+            <w:r>
+              <w:rPr>
+                <w:color w:val="000000"/>
+                <w:sz w:val="24"/>
+                <w:szCs w:val="24"/>
+              </w:rPr>
+              <w:t>nhân</w:t>
+            </w:r>
+            <w:proofErr w:type="spellEnd"/>
+            <w:r>
+              <w:rPr>
+                <w:color w:val="000000"/>
+                <w:sz w:val="24"/>
+                <w:szCs w:val="24"/>
+              </w:rPr>
+              <w:t xml:space="preserve"> </w:t>
+            </w:r>
+            <w:proofErr w:type="spellStart"/>
+            <w:r>
+              <w:rPr>
+                <w:color w:val="000000"/>
+                <w:sz w:val="24"/>
+                <w:szCs w:val="24"/>
+              </w:rPr>
+              <w:t>dân</w:t>
+            </w:r>
+            <w:proofErr w:type="spellEnd"/>
+            <w:r>
+              <w:rPr>
+                <w:color w:val="000000"/>
+                <w:sz w:val="24"/>
+                <w:szCs w:val="24"/>
+              </w:rPr>
+              <w:t xml:space="preserve">/ </w:t>
+            </w:r>
+            <w:proofErr w:type="spellStart"/>
+            <w:r>
+              <w:rPr>
+                <w:color w:val="000000"/>
+                <w:sz w:val="24"/>
+                <w:szCs w:val="24"/>
+              </w:rPr>
+              <w:t>hộ</w:t>
+            </w:r>
+            <w:proofErr w:type="spellEnd"/>
+            <w:r>
+              <w:rPr>
+                <w:color w:val="000000"/>
+                <w:sz w:val="24"/>
+                <w:szCs w:val="24"/>
+              </w:rPr>
+              <w:t xml:space="preserve"> </w:t>
+            </w:r>
+            <w:proofErr w:type="spellStart"/>
+            <w:r>
+              <w:rPr>
+                <w:color w:val="000000"/>
+                <w:sz w:val="24"/>
+                <w:szCs w:val="24"/>
+              </w:rPr>
+              <w:t>chiếu</w:t>
+            </w:r>
+            <w:proofErr w:type="spellEnd"/>
           </w:p>
         </w:tc>
         <w:tc>
@@ -959,7 +2010,133 @@
                 <w:sz w:val="24"/>
                 <w:szCs w:val="24"/>
               </w:rPr>
-              <w:t>Các văn bằng chứng chỉ các loại, ảnh 4*6</w:t>
+              <w:t xml:space="preserve">Các </w:t>
+            </w:r>
+            <w:proofErr w:type="spellStart"/>
+            <w:r>
+              <w:rPr>
+                <w:color w:val="000000"/>
+                <w:sz w:val="24"/>
+                <w:szCs w:val="24"/>
+              </w:rPr>
+              <w:t>văn</w:t>
+            </w:r>
+            <w:proofErr w:type="spellEnd"/>
+            <w:r>
+              <w:rPr>
+                <w:color w:val="000000"/>
+                <w:sz w:val="24"/>
+                <w:szCs w:val="24"/>
+              </w:rPr>
+              <w:t xml:space="preserve"> </w:t>
+            </w:r>
+            <w:proofErr w:type="spellStart"/>
+            <w:r>
+              <w:rPr>
+                <w:color w:val="000000"/>
+                <w:sz w:val="24"/>
+                <w:szCs w:val="24"/>
+              </w:rPr>
+              <w:t>bằng</w:t>
+            </w:r>
+            <w:proofErr w:type="spellEnd"/>
+            <w:r>
+              <w:rPr>
+                <w:color w:val="000000"/>
+                <w:sz w:val="24"/>
+                <w:szCs w:val="24"/>
+              </w:rPr>
+              <w:t xml:space="preserve"> </w:t>
+            </w:r>
+            <w:proofErr w:type="spellStart"/>
+            <w:r>
+              <w:rPr>
+                <w:color w:val="000000"/>
+                <w:sz w:val="24"/>
+                <w:szCs w:val="24"/>
+              </w:rPr>
+              <w:t>chứng</w:t>
+            </w:r>
+            <w:proofErr w:type="spellEnd"/>
+            <w:r>
+              <w:rPr>
+                <w:color w:val="000000"/>
+                <w:sz w:val="24"/>
+                <w:szCs w:val="24"/>
+              </w:rPr>
+              <w:t xml:space="preserve"> </w:t>
+            </w:r>
+            <w:proofErr w:type="spellStart"/>
+            <w:r>
+              <w:rPr>
+                <w:color w:val="000000"/>
+                <w:sz w:val="24"/>
+                <w:szCs w:val="24"/>
+              </w:rPr>
+              <w:t>chỉ</w:t>
+            </w:r>
+            <w:proofErr w:type="spellEnd"/>
+            <w:r>
+              <w:rPr>
+                <w:color w:val="000000"/>
+                <w:sz w:val="24"/>
+                <w:szCs w:val="24"/>
+              </w:rPr>
+              <w:t xml:space="preserve"> </w:t>
+            </w:r>
+            <w:proofErr w:type="spellStart"/>
+            <w:r>
+              <w:rPr>
+                <w:color w:val="000000"/>
+                <w:sz w:val="24"/>
+                <w:szCs w:val="24"/>
+              </w:rPr>
+              <w:t>các</w:t>
+            </w:r>
+            <w:proofErr w:type="spellEnd"/>
+            <w:r>
+              <w:rPr>
+                <w:color w:val="000000"/>
+                <w:sz w:val="24"/>
+                <w:szCs w:val="24"/>
+              </w:rPr>
+              <w:t xml:space="preserve"> </w:t>
+            </w:r>
+            <w:proofErr w:type="spellStart"/>
+            <w:r>
+              <w:rPr>
+                <w:color w:val="000000"/>
+                <w:sz w:val="24"/>
+                <w:szCs w:val="24"/>
+              </w:rPr>
+              <w:t>loại</w:t>
+            </w:r>
+            <w:proofErr w:type="spellEnd"/>
+            <w:r>
+              <w:rPr>
+                <w:color w:val="000000"/>
+                <w:sz w:val="24"/>
+                <w:szCs w:val="24"/>
+              </w:rPr>
+              <w:t xml:space="preserve">, </w:t>
+            </w:r>
+            <w:proofErr w:type="spellStart"/>
+            <w:r>
+              <w:rPr>
+                <w:color w:val="000000"/>
+                <w:sz w:val="24"/>
+                <w:szCs w:val="24"/>
+              </w:rPr>
+              <w:t>ảnh</w:t>
+            </w:r>
+            <w:proofErr w:type="spellEnd"/>
+            <w:r>
+              <w:rPr>
+                <w:color w:val="000000"/>
+                <w:sz w:val="24"/>
+                <w:szCs w:val="24"/>
+              </w:rPr>
+              <w:t xml:space="preserve"> 4*6</w:t>
             </w:r>
           </w:p>
         </w:tc>
@@ -1015,13 +2192,69 @@
                 <w:szCs w:val="24"/>
               </w:rPr>
             </w:pPr>
-            <w:r>
-              <w:rPr>
-                <w:color w:val="000000"/>
-                <w:sz w:val="24"/>
-                <w:szCs w:val="24"/>
-              </w:rPr>
-              <w:t>Sổ BHXH ( nếu có):</w:t>
+            <w:proofErr w:type="spellStart"/>
+            <w:r>
+              <w:rPr>
+                <w:color w:val="000000"/>
+                <w:sz w:val="24"/>
+                <w:szCs w:val="24"/>
+              </w:rPr>
+              <w:t>Sổ</w:t>
+            </w:r>
+            <w:proofErr w:type="spellEnd"/>
+            <w:r>
+              <w:rPr>
+                <w:color w:val="000000"/>
+                <w:sz w:val="24"/>
+                <w:szCs w:val="24"/>
+              </w:rPr>
+              <w:t xml:space="preserve"> BHXH </w:t>
+            </w:r>
+            <w:proofErr w:type="gramStart"/>
+            <w:r>
+              <w:rPr>
+                <w:color w:val="000000"/>
+                <w:sz w:val="24"/>
+                <w:szCs w:val="24"/>
+              </w:rPr>
+              <w:t xml:space="preserve">( </w:t>
+            </w:r>
+            <w:proofErr w:type="spellStart"/>
+            <w:r>
+              <w:rPr>
+                <w:color w:val="000000"/>
+                <w:sz w:val="24"/>
+                <w:szCs w:val="24"/>
+              </w:rPr>
+              <w:t>nếu</w:t>
+            </w:r>
+            <w:proofErr w:type="spellEnd"/>
+            <w:proofErr w:type="gramEnd"/>
+            <w:r>
+              <w:rPr>
+                <w:color w:val="000000"/>
+                <w:sz w:val="24"/>
+                <w:szCs w:val="24"/>
+              </w:rPr>
+              <w:t xml:space="preserve"> </w:t>
+            </w:r>
+            <w:proofErr w:type="spellStart"/>
+            <w:r>
+              <w:rPr>
+                <w:color w:val="000000"/>
+                <w:sz w:val="24"/>
+                <w:szCs w:val="24"/>
+              </w:rPr>
+              <w:t>có</w:t>
+            </w:r>
+            <w:proofErr w:type="spellEnd"/>
+            <w:r>
+              <w:rPr>
+                <w:color w:val="000000"/>
+                <w:sz w:val="24"/>
+                <w:szCs w:val="24"/>
+              </w:rPr>
+              <w:t>):</w:t>
             </w:r>
           </w:p>
         </w:tc>
@@ -1080,13 +2313,23 @@
                 <w:szCs w:val="24"/>
               </w:rPr>
             </w:pPr>
-            <w:r>
-              <w:rPr>
-                <w:color w:val="000000"/>
-                <w:sz w:val="24"/>
-                <w:szCs w:val="24"/>
-              </w:rPr>
-              <w:t>Khác......</w:t>
+            <w:proofErr w:type="spellStart"/>
+            <w:r>
+              <w:rPr>
+                <w:color w:val="000000"/>
+                <w:sz w:val="24"/>
+                <w:szCs w:val="24"/>
+              </w:rPr>
+              <w:t>Khác</w:t>
+            </w:r>
+            <w:proofErr w:type="spellEnd"/>
+            <w:r>
+              <w:rPr>
+                <w:color w:val="000000"/>
+                <w:sz w:val="24"/>
+                <w:szCs w:val="24"/>
+              </w:rPr>
+              <w:t>......</w:t>
             </w:r>
           </w:p>
         </w:tc>
@@ -1155,7 +2398,7 @@
 </file>
 
 <file path=word/endnotes.xml><?xml version="1.0" encoding="utf-8"?>
-<w:endnotes xmlns:wpc="http://schemas.microsoft.com/office/word/2010/wordprocessingCanvas" xmlns:mc="http://schemas.openxmlformats.org/markup-compatibility/2006" xmlns:o="urn:schemas-microsoft-com:office:office" xmlns:r="http://schemas.openxmlformats.org/officeDocument/2006/relationships" xmlns:m="http://schemas.openxmlformats.org/officeDocument/2006/math" xmlns:v="urn:schemas-microsoft-com:vml" xmlns:wp14="http://schemas.microsoft.com/office/word/2010/wordprocessingDrawing" xmlns:wp="http://schemas.openxmlformats.org/drawingml/2006/wordprocessingDrawing" xmlns:w10="urn:schemas-microsoft-com:office:word" xmlns:w="http://schemas.openxmlformats.org/wordprocessingml/2006/main" xmlns:w14="http://schemas.microsoft.com/office/word/2010/wordml" xmlns:wpg="http://schemas.microsoft.com/office/word/2010/wordprocessingGroup" xmlns:wpi="http://schemas.microsoft.com/office/word/2010/wordprocessingInk" xmlns:wne="http://schemas.microsoft.com/office/word/2006/wordml" xmlns:wps="http://schemas.microsoft.com/office/word/2010/wordprocessingShape" mc:Ignorable="w14 wp14">
+<w:endnotes xmlns:wpc="http://schemas.microsoft.com/office/word/2010/wordprocessingCanvas" xmlns:cx="http://schemas.microsoft.com/office/drawing/2014/chartex" xmlns:cx1="http://schemas.microsoft.com/office/drawing/2015/9/8/chartex" xmlns:cx2="http://schemas.microsoft.com/office/drawing/2015/10/21/chartex" xmlns:cx3="http://schemas.microsoft.com/office/drawing/2016/5/9/chartex" xmlns:cx4="http://schemas.microsoft.com/office/drawing/2016/5/10/chartex" xmlns:cx5="http://schemas.microsoft.com/office/drawing/2016/5/11/chartex" xmlns:cx6="http://schemas.microsoft.com/office/drawing/2016/5/12/chartex" xmlns:cx7="http://schemas.microsoft.com/office/drawing/2016/5/13/chartex" xmlns:cx8="http://schemas.microsoft.com/office/drawing/2016/5/14/chartex" xmlns:mc="http://schemas.openxmlformats.org/markup-compatibility/2006" xmlns:aink="http://schemas.microsoft.com/office/drawing/2016/ink" xmlns:am3d="http://schemas.microsoft.com/office/drawing/2017/model3d" xmlns:o="urn:schemas-microsoft-com:office:office" xmlns:oel="http://schemas.microsoft.com/office/2019/extlst" xmlns:r="http://schemas.openxmlformats.org/officeDocument/2006/relationships" xmlns:m="http://schemas.openxmlformats.org/officeDocument/2006/math" xmlns:v="urn:schemas-microsoft-com:vml" xmlns:wp14="http://schemas.microsoft.com/office/word/2010/wordprocessingDrawing" xmlns:wp="http://schemas.openxmlformats.org/drawingml/2006/wordprocessingDrawing" xmlns:w10="urn:schemas-microsoft-com:office:word" xmlns:w="http://schemas.openxmlformats.org/wordprocessingml/2006/main" xmlns:w14="http://schemas.microsoft.com/office/word/2010/wordml" xmlns:w15="http://schemas.microsoft.com/office/word/2012/wordml" xmlns:w16cex="http://schemas.microsoft.com/office/word/2018/wordml/cex" xmlns:w16cid="http://schemas.microsoft.com/office/word/2016/wordml/cid" xmlns:w16="http://schemas.microsoft.com/office/word/2018/wordml" xmlns:w16du="http://schemas.microsoft.com/office/word/2023/wordml/word16du" xmlns:w16sdtdh="http://schemas.microsoft.com/office/word/2020/wordml/sdtdatahash" xmlns:w16se="http://schemas.microsoft.com/office/word/2015/wordml/symex" xmlns:wpg="http://schemas.microsoft.com/office/word/2010/wordprocessingGroup" xmlns:wpi="http://schemas.microsoft.com/office/word/2010/wordprocessingInk" xmlns:wne="http://schemas.microsoft.com/office/word/2006/wordml" xmlns:wps="http://schemas.microsoft.com/office/word/2010/wordprocessingShape" mc:Ignorable="w14 w15 w16se w16cid w16 w16cex w16sdtdh w16du wp14">
   <w:endnote w:type="separator" w:id="-1">
     <w:p>
       <w:pPr>
@@ -1180,7 +2423,7 @@
 </file>
 
 <file path=word/footer1.xml><?xml version="1.0" encoding="utf-8"?>
-<w:ftr xmlns:wpc="http://schemas.microsoft.com/office/word/2010/wordprocessingCanvas" xmlns:mc="http://schemas.openxmlformats.org/markup-compatibility/2006" xmlns:o="urn:schemas-microsoft-com:office:office" xmlns:r="http://schemas.openxmlformats.org/officeDocument/2006/relationships" xmlns:m="http://schemas.openxmlformats.org/officeDocument/2006/math" xmlns:v="urn:schemas-microsoft-com:vml" xmlns:wp14="http://schemas.microsoft.com/office/word/2010/wordprocessingDrawing" xmlns:wp="http://schemas.openxmlformats.org/drawingml/2006/wordprocessingDrawing" xmlns:w10="urn:schemas-microsoft-com:office:word" xmlns:w="http://schemas.openxmlformats.org/wordprocessingml/2006/main" xmlns:w14="http://schemas.microsoft.com/office/word/2010/wordml" xmlns:wpg="http://schemas.microsoft.com/office/word/2010/wordprocessingGroup" xmlns:wpi="http://schemas.microsoft.com/office/word/2010/wordprocessingInk" xmlns:wne="http://schemas.microsoft.com/office/word/2006/wordml" xmlns:wps="http://schemas.microsoft.com/office/word/2010/wordprocessingShape" mc:Ignorable="w14 wp14">
+<w:ftr xmlns:wpc="http://schemas.microsoft.com/office/word/2010/wordprocessingCanvas" xmlns:cx="http://schemas.microsoft.com/office/drawing/2014/chartex" xmlns:cx1="http://schemas.microsoft.com/office/drawing/2015/9/8/chartex" xmlns:cx2="http://schemas.microsoft.com/office/drawing/2015/10/21/chartex" xmlns:cx3="http://schemas.microsoft.com/office/drawing/2016/5/9/chartex" xmlns:cx4="http://schemas.microsoft.com/office/drawing/2016/5/10/chartex" xmlns:cx5="http://schemas.microsoft.com/office/drawing/2016/5/11/chartex" xmlns:cx6="http://schemas.microsoft.com/office/drawing/2016/5/12/chartex" xmlns:cx7="http://schemas.microsoft.com/office/drawing/2016/5/13/chartex" xmlns:cx8="http://schemas.microsoft.com/office/drawing/2016/5/14/chartex" xmlns:mc="http://schemas.openxmlformats.org/markup-compatibility/2006" xmlns:aink="http://schemas.microsoft.com/office/drawing/2016/ink" xmlns:am3d="http://schemas.microsoft.com/office/drawing/2017/model3d" xmlns:o="urn:schemas-microsoft-com:office:office" xmlns:oel="http://schemas.microsoft.com/office/2019/extlst" xmlns:r="http://schemas.openxmlformats.org/officeDocument/2006/relationships" xmlns:m="http://schemas.openxmlformats.org/officeDocument/2006/math" xmlns:v="urn:schemas-microsoft-com:vml" xmlns:wp14="http://schemas.microsoft.com/office/word/2010/wordprocessingDrawing" xmlns:wp="http://schemas.openxmlformats.org/drawingml/2006/wordprocessingDrawing" xmlns:w10="urn:schemas-microsoft-com:office:word" xmlns:w="http://schemas.openxmlformats.org/wordprocessingml/2006/main" xmlns:w14="http://schemas.microsoft.com/office/word/2010/wordml" xmlns:w15="http://schemas.microsoft.com/office/word/2012/wordml" xmlns:w16cex="http://schemas.microsoft.com/office/word/2018/wordml/cex" xmlns:w16cid="http://schemas.microsoft.com/office/word/2016/wordml/cid" xmlns:w16="http://schemas.microsoft.com/office/word/2018/wordml" xmlns:w16du="http://schemas.microsoft.com/office/word/2023/wordml/word16du" xmlns:w16sdtdh="http://schemas.microsoft.com/office/word/2020/wordml/sdtdatahash" xmlns:w16se="http://schemas.microsoft.com/office/word/2015/wordml/symex" xmlns:wpg="http://schemas.microsoft.com/office/word/2010/wordprocessingGroup" xmlns:wpi="http://schemas.microsoft.com/office/word/2010/wordprocessingInk" xmlns:wne="http://schemas.microsoft.com/office/word/2006/wordml" xmlns:wps="http://schemas.microsoft.com/office/word/2010/wordprocessingShape" mc:Ignorable="w14 w15 w16se w16cid w16 w16cex w16sdtdh w16du wp14">
   <w:p>
     <w:pPr>
       <w:pStyle w:val="Footer"/>
@@ -1190,7 +2433,7 @@
 </file>
 
 <file path=word/footer2.xml><?xml version="1.0" encoding="utf-8"?>
-<w:ftr xmlns:wpc="http://schemas.microsoft.com/office/word/2010/wordprocessingCanvas" xmlns:mc="http://schemas.openxmlformats.org/markup-compatibility/2006" xmlns:o="urn:schemas-microsoft-com:office:office" xmlns:r="http://schemas.openxmlformats.org/officeDocument/2006/relationships" xmlns:m="http://schemas.openxmlformats.org/officeDocument/2006/math" xmlns:v="urn:schemas-microsoft-com:vml" xmlns:wp14="http://schemas.microsoft.com/office/word/2010/wordprocessingDrawing" xmlns:wp="http://schemas.openxmlformats.org/drawingml/2006/wordprocessingDrawing" xmlns:w10="urn:schemas-microsoft-com:office:word" xmlns:w="http://schemas.openxmlformats.org/wordprocessingml/2006/main" xmlns:w14="http://schemas.microsoft.com/office/word/2010/wordml" xmlns:wpg="http://schemas.microsoft.com/office/word/2010/wordprocessingGroup" xmlns:wpi="http://schemas.microsoft.com/office/word/2010/wordprocessingInk" xmlns:wne="http://schemas.microsoft.com/office/word/2006/wordml" xmlns:wps="http://schemas.microsoft.com/office/word/2010/wordprocessingShape" mc:Ignorable="w14 wp14">
+<w:ftr xmlns:wpc="http://schemas.microsoft.com/office/word/2010/wordprocessingCanvas" xmlns:cx="http://schemas.microsoft.com/office/drawing/2014/chartex" xmlns:cx1="http://schemas.microsoft.com/office/drawing/2015/9/8/chartex" xmlns:cx2="http://schemas.microsoft.com/office/drawing/2015/10/21/chartex" xmlns:cx3="http://schemas.microsoft.com/office/drawing/2016/5/9/chartex" xmlns:cx4="http://schemas.microsoft.com/office/drawing/2016/5/10/chartex" xmlns:cx5="http://schemas.microsoft.com/office/drawing/2016/5/11/chartex" xmlns:cx6="http://schemas.microsoft.com/office/drawing/2016/5/12/chartex" xmlns:cx7="http://schemas.microsoft.com/office/drawing/2016/5/13/chartex" xmlns:cx8="http://schemas.microsoft.com/office/drawing/2016/5/14/chartex" xmlns:mc="http://schemas.openxmlformats.org/markup-compatibility/2006" xmlns:aink="http://schemas.microsoft.com/office/drawing/2016/ink" xmlns:am3d="http://schemas.microsoft.com/office/drawing/2017/model3d" xmlns:o="urn:schemas-microsoft-com:office:office" xmlns:oel="http://schemas.microsoft.com/office/2019/extlst" xmlns:r="http://schemas.openxmlformats.org/officeDocument/2006/relationships" xmlns:m="http://schemas.openxmlformats.org/officeDocument/2006/math" xmlns:v="urn:schemas-microsoft-com:vml" xmlns:wp14="http://schemas.microsoft.com/office/word/2010/wordprocessingDrawing" xmlns:wp="http://schemas.openxmlformats.org/drawingml/2006/wordprocessingDrawing" xmlns:w10="urn:schemas-microsoft-com:office:word" xmlns:w="http://schemas.openxmlformats.org/wordprocessingml/2006/main" xmlns:w14="http://schemas.microsoft.com/office/word/2010/wordml" xmlns:w15="http://schemas.microsoft.com/office/word/2012/wordml" xmlns:w16cex="http://schemas.microsoft.com/office/word/2018/wordml/cex" xmlns:w16cid="http://schemas.microsoft.com/office/word/2016/wordml/cid" xmlns:w16="http://schemas.microsoft.com/office/word/2018/wordml" xmlns:w16du="http://schemas.microsoft.com/office/word/2023/wordml/word16du" xmlns:w16sdtdh="http://schemas.microsoft.com/office/word/2020/wordml/sdtdatahash" xmlns:w16se="http://schemas.microsoft.com/office/word/2015/wordml/symex" xmlns:wpg="http://schemas.microsoft.com/office/word/2010/wordprocessingGroup" xmlns:wpi="http://schemas.microsoft.com/office/word/2010/wordprocessingInk" xmlns:wne="http://schemas.microsoft.com/office/word/2006/wordml" xmlns:wps="http://schemas.microsoft.com/office/word/2010/wordprocessingShape" mc:Ignorable="w14 w15 w16se w16cid w16 w16cex w16sdtdh w16du wp14">
   <w:p>
     <w:pPr>
       <w:pStyle w:val="Footer"/>
@@ -1225,7 +2468,7 @@
 </file>
 
 <file path=word/footer3.xml><?xml version="1.0" encoding="utf-8"?>
-<w:ftr xmlns:wpc="http://schemas.microsoft.com/office/word/2010/wordprocessingCanvas" xmlns:mc="http://schemas.openxmlformats.org/markup-compatibility/2006" xmlns:o="urn:schemas-microsoft-com:office:office" xmlns:r="http://schemas.openxmlformats.org/officeDocument/2006/relationships" xmlns:m="http://schemas.openxmlformats.org/officeDocument/2006/math" xmlns:v="urn:schemas-microsoft-com:vml" xmlns:wp14="http://schemas.microsoft.com/office/word/2010/wordprocessingDrawing" xmlns:wp="http://schemas.openxmlformats.org/drawingml/2006/wordprocessingDrawing" xmlns:w10="urn:schemas-microsoft-com:office:word" xmlns:w="http://schemas.openxmlformats.org/wordprocessingml/2006/main" xmlns:w14="http://schemas.microsoft.com/office/word/2010/wordml" xmlns:wpg="http://schemas.microsoft.com/office/word/2010/wordprocessingGroup" xmlns:wpi="http://schemas.microsoft.com/office/word/2010/wordprocessingInk" xmlns:wne="http://schemas.microsoft.com/office/word/2006/wordml" xmlns:wps="http://schemas.microsoft.com/office/word/2010/wordprocessingShape" mc:Ignorable="w14 wp14">
+<w:ftr xmlns:wpc="http://schemas.microsoft.com/office/word/2010/wordprocessingCanvas" xmlns:cx="http://schemas.microsoft.com/office/drawing/2014/chartex" xmlns:cx1="http://schemas.microsoft.com/office/drawing/2015/9/8/chartex" xmlns:cx2="http://schemas.microsoft.com/office/drawing/2015/10/21/chartex" xmlns:cx3="http://schemas.microsoft.com/office/drawing/2016/5/9/chartex" xmlns:cx4="http://schemas.microsoft.com/office/drawing/2016/5/10/chartex" xmlns:cx5="http://schemas.microsoft.com/office/drawing/2016/5/11/chartex" xmlns:cx6="http://schemas.microsoft.com/office/drawing/2016/5/12/chartex" xmlns:cx7="http://schemas.microsoft.com/office/drawing/2016/5/13/chartex" xmlns:cx8="http://schemas.microsoft.com/office/drawing/2016/5/14/chartex" xmlns:mc="http://schemas.openxmlformats.org/markup-compatibility/2006" xmlns:aink="http://schemas.microsoft.com/office/drawing/2016/ink" xmlns:am3d="http://schemas.microsoft.com/office/drawing/2017/model3d" xmlns:o="urn:schemas-microsoft-com:office:office" xmlns:oel="http://schemas.microsoft.com/office/2019/extlst" xmlns:r="http://schemas.openxmlformats.org/officeDocument/2006/relationships" xmlns:m="http://schemas.openxmlformats.org/officeDocument/2006/math" xmlns:v="urn:schemas-microsoft-com:vml" xmlns:wp14="http://schemas.microsoft.com/office/word/2010/wordprocessingDrawing" xmlns:wp="http://schemas.openxmlformats.org/drawingml/2006/wordprocessingDrawing" xmlns:w10="urn:schemas-microsoft-com:office:word" xmlns:w="http://schemas.openxmlformats.org/wordprocessingml/2006/main" xmlns:w14="http://schemas.microsoft.com/office/word/2010/wordml" xmlns:w15="http://schemas.microsoft.com/office/word/2012/wordml" xmlns:w16cex="http://schemas.microsoft.com/office/word/2018/wordml/cex" xmlns:w16cid="http://schemas.microsoft.com/office/word/2016/wordml/cid" xmlns:w16="http://schemas.microsoft.com/office/word/2018/wordml" xmlns:w16du="http://schemas.microsoft.com/office/word/2023/wordml/word16du" xmlns:w16sdtdh="http://schemas.microsoft.com/office/word/2020/wordml/sdtdatahash" xmlns:w16se="http://schemas.microsoft.com/office/word/2015/wordml/symex" xmlns:wpg="http://schemas.microsoft.com/office/word/2010/wordprocessingGroup" xmlns:wpi="http://schemas.microsoft.com/office/word/2010/wordprocessingInk" xmlns:wne="http://schemas.microsoft.com/office/word/2006/wordml" xmlns:wps="http://schemas.microsoft.com/office/word/2010/wordprocessingShape" mc:Ignorable="w14 w15 w16se w16cid w16 w16cex w16sdtdh w16du wp14">
   <w:p>
     <w:pPr>
       <w:pStyle w:val="Footer"/>
@@ -1235,7 +2478,7 @@
 </file>
 
 <file path=word/footnotes.xml><?xml version="1.0" encoding="utf-8"?>
-<w:footnotes xmlns:wpc="http://schemas.microsoft.com/office/word/2010/wordprocessingCanvas" xmlns:mc="http://schemas.openxmlformats.org/markup-compatibility/2006" xmlns:o="urn:schemas-microsoft-com:office:office" xmlns:r="http://schemas.openxmlformats.org/officeDocument/2006/relationships" xmlns:m="http://schemas.openxmlformats.org/officeDocument/2006/math" xmlns:v="urn:schemas-microsoft-com:vml" xmlns:wp14="http://schemas.microsoft.com/office/word/2010/wordprocessingDrawing" xmlns:wp="http://schemas.openxmlformats.org/drawingml/2006/wordprocessingDrawing" xmlns:w10="urn:schemas-microsoft-com:office:word" xmlns:w="http://schemas.openxmlformats.org/wordprocessingml/2006/main" xmlns:w14="http://schemas.microsoft.com/office/word/2010/wordml" xmlns:wpg="http://schemas.microsoft.com/office/word/2010/wordprocessingGroup" xmlns:wpi="http://schemas.microsoft.com/office/word/2010/wordprocessingInk" xmlns:wne="http://schemas.microsoft.com/office/word/2006/wordml" xmlns:wps="http://schemas.microsoft.com/office/word/2010/wordprocessingShape" mc:Ignorable="w14 wp14">
+<w:footnotes xmlns:wpc="http://schemas.microsoft.com/office/word/2010/wordprocessingCanvas" xmlns:cx="http://schemas.microsoft.com/office/drawing/2014/chartex" xmlns:cx1="http://schemas.microsoft.com/office/drawing/2015/9/8/chartex" xmlns:cx2="http://schemas.microsoft.com/office/drawing/2015/10/21/chartex" xmlns:cx3="http://schemas.microsoft.com/office/drawing/2016/5/9/chartex" xmlns:cx4="http://schemas.microsoft.com/office/drawing/2016/5/10/chartex" xmlns:cx5="http://schemas.microsoft.com/office/drawing/2016/5/11/chartex" xmlns:cx6="http://schemas.microsoft.com/office/drawing/2016/5/12/chartex" xmlns:cx7="http://schemas.microsoft.com/office/drawing/2016/5/13/chartex" xmlns:cx8="http://schemas.microsoft.com/office/drawing/2016/5/14/chartex" xmlns:mc="http://schemas.openxmlformats.org/markup-compatibility/2006" xmlns:aink="http://schemas.microsoft.com/office/drawing/2016/ink" xmlns:am3d="http://schemas.microsoft.com/office/drawing/2017/model3d" xmlns:o="urn:schemas-microsoft-com:office:office" xmlns:oel="http://schemas.microsoft.com/office/2019/extlst" xmlns:r="http://schemas.openxmlformats.org/officeDocument/2006/relationships" xmlns:m="http://schemas.openxmlformats.org/officeDocument/2006/math" xmlns:v="urn:schemas-microsoft-com:vml" xmlns:wp14="http://schemas.microsoft.com/office/word/2010/wordprocessingDrawing" xmlns:wp="http://schemas.openxmlformats.org/drawingml/2006/wordprocessingDrawing" xmlns:w10="urn:schemas-microsoft-com:office:word" xmlns:w="http://schemas.openxmlformats.org/wordprocessingml/2006/main" xmlns:w14="http://schemas.microsoft.com/office/word/2010/wordml" xmlns:w15="http://schemas.microsoft.com/office/word/2012/wordml" xmlns:w16cex="http://schemas.microsoft.com/office/word/2018/wordml/cex" xmlns:w16cid="http://schemas.microsoft.com/office/word/2016/wordml/cid" xmlns:w16="http://schemas.microsoft.com/office/word/2018/wordml" xmlns:w16du="http://schemas.microsoft.com/office/word/2023/wordml/word16du" xmlns:w16sdtdh="http://schemas.microsoft.com/office/word/2020/wordml/sdtdatahash" xmlns:w16se="http://schemas.microsoft.com/office/word/2015/wordml/symex" xmlns:wpg="http://schemas.microsoft.com/office/word/2010/wordprocessingGroup" xmlns:wpi="http://schemas.microsoft.com/office/word/2010/wordprocessingInk" xmlns:wne="http://schemas.microsoft.com/office/word/2006/wordml" xmlns:wps="http://schemas.microsoft.com/office/word/2010/wordprocessingShape" mc:Ignorable="w14 w15 w16se w16cid w16 w16cex w16sdtdh w16du wp14">
   <w:footnote w:type="separator" w:id="-1">
     <w:p>
       <w:pPr>
@@ -1260,7 +2503,7 @@
 </file>
 
 <file path=word/header1.xml><?xml version="1.0" encoding="utf-8"?>
-<w:hdr xmlns:wpc="http://schemas.microsoft.com/office/word/2010/wordprocessingCanvas" xmlns:mc="http://schemas.openxmlformats.org/markup-compatibility/2006" xmlns:o="urn:schemas-microsoft-com:office:office" xmlns:r="http://schemas.openxmlformats.org/officeDocument/2006/relationships" xmlns:m="http://schemas.openxmlformats.org/officeDocument/2006/math" xmlns:v="urn:schemas-microsoft-com:vml" xmlns:wp14="http://schemas.microsoft.com/office/word/2010/wordprocessingDrawing" xmlns:wp="http://schemas.openxmlformats.org/drawingml/2006/wordprocessingDrawing" xmlns:w10="urn:schemas-microsoft-com:office:word" xmlns:w="http://schemas.openxmlformats.org/wordprocessingml/2006/main" xmlns:w14="http://schemas.microsoft.com/office/word/2010/wordml" xmlns:wpg="http://schemas.microsoft.com/office/word/2010/wordprocessingGroup" xmlns:wpi="http://schemas.microsoft.com/office/word/2010/wordprocessingInk" xmlns:wne="http://schemas.microsoft.com/office/word/2006/wordml" xmlns:wps="http://schemas.microsoft.com/office/word/2010/wordprocessingShape" mc:Ignorable="w14 wp14">
+<w:hdr xmlns:wpc="http://schemas.microsoft.com/office/word/2010/wordprocessingCanvas" xmlns:cx="http://schemas.microsoft.com/office/drawing/2014/chartex" xmlns:cx1="http://schemas.microsoft.com/office/drawing/2015/9/8/chartex" xmlns:cx2="http://schemas.microsoft.com/office/drawing/2015/10/21/chartex" xmlns:cx3="http://schemas.microsoft.com/office/drawing/2016/5/9/chartex" xmlns:cx4="http://schemas.microsoft.com/office/drawing/2016/5/10/chartex" xmlns:cx5="http://schemas.microsoft.com/office/drawing/2016/5/11/chartex" xmlns:cx6="http://schemas.microsoft.com/office/drawing/2016/5/12/chartex" xmlns:cx7="http://schemas.microsoft.com/office/drawing/2016/5/13/chartex" xmlns:cx8="http://schemas.microsoft.com/office/drawing/2016/5/14/chartex" xmlns:mc="http://schemas.openxmlformats.org/markup-compatibility/2006" xmlns:aink="http://schemas.microsoft.com/office/drawing/2016/ink" xmlns:am3d="http://schemas.microsoft.com/office/drawing/2017/model3d" xmlns:o="urn:schemas-microsoft-com:office:office" xmlns:oel="http://schemas.microsoft.com/office/2019/extlst" xmlns:r="http://schemas.openxmlformats.org/officeDocument/2006/relationships" xmlns:m="http://schemas.openxmlformats.org/officeDocument/2006/math" xmlns:v="urn:schemas-microsoft-com:vml" xmlns:wp14="http://schemas.microsoft.com/office/word/2010/wordprocessingDrawing" xmlns:wp="http://schemas.openxmlformats.org/drawingml/2006/wordprocessingDrawing" xmlns:w10="urn:schemas-microsoft-com:office:word" xmlns:w="http://schemas.openxmlformats.org/wordprocessingml/2006/main" xmlns:w14="http://schemas.microsoft.com/office/word/2010/wordml" xmlns:w15="http://schemas.microsoft.com/office/word/2012/wordml" xmlns:w16cex="http://schemas.microsoft.com/office/word/2018/wordml/cex" xmlns:w16cid="http://schemas.microsoft.com/office/word/2016/wordml/cid" xmlns:w16="http://schemas.microsoft.com/office/word/2018/wordml" xmlns:w16du="http://schemas.microsoft.com/office/word/2023/wordml/word16du" xmlns:w16sdtdh="http://schemas.microsoft.com/office/word/2020/wordml/sdtdatahash" xmlns:w16se="http://schemas.microsoft.com/office/word/2015/wordml/symex" xmlns:wpg="http://schemas.microsoft.com/office/word/2010/wordprocessingGroup" xmlns:wpi="http://schemas.microsoft.com/office/word/2010/wordprocessingInk" xmlns:wne="http://schemas.microsoft.com/office/word/2006/wordml" xmlns:wps="http://schemas.microsoft.com/office/word/2010/wordprocessingShape" mc:Ignorable="w14 w15 w16se w16cid w16 w16cex w16sdtdh w16du wp14">
   <w:p>
     <w:pPr>
       <w:pStyle w:val="Header"/>
@@ -1270,7 +2513,7 @@
 </file>
 
 <file path=word/header2.xml><?xml version="1.0" encoding="utf-8"?>
-<w:hdr xmlns:wpc="http://schemas.microsoft.com/office/word/2010/wordprocessingCanvas" xmlns:mc="http://schemas.openxmlformats.org/markup-compatibility/2006" xmlns:o="urn:schemas-microsoft-com:office:office" xmlns:r="http://schemas.openxmlformats.org/officeDocument/2006/relationships" xmlns:m="http://schemas.openxmlformats.org/officeDocument/2006/math" xmlns:v="urn:schemas-microsoft-com:vml" xmlns:wp14="http://schemas.microsoft.com/office/word/2010/wordprocessingDrawing" xmlns:wp="http://schemas.openxmlformats.org/drawingml/2006/wordprocessingDrawing" xmlns:w10="urn:schemas-microsoft-com:office:word" xmlns:w="http://schemas.openxmlformats.org/wordprocessingml/2006/main" xmlns:w14="http://schemas.microsoft.com/office/word/2010/wordml" xmlns:wpg="http://schemas.microsoft.com/office/word/2010/wordprocessingGroup" xmlns:wpi="http://schemas.microsoft.com/office/word/2010/wordprocessingInk" xmlns:wne="http://schemas.microsoft.com/office/word/2006/wordml" xmlns:wps="http://schemas.microsoft.com/office/word/2010/wordprocessingShape" mc:Ignorable="w14 wp14">
+<w:hdr xmlns:wpc="http://schemas.microsoft.com/office/word/2010/wordprocessingCanvas" xmlns:cx="http://schemas.microsoft.com/office/drawing/2014/chartex" xmlns:cx1="http://schemas.microsoft.com/office/drawing/2015/9/8/chartex" xmlns:cx2="http://schemas.microsoft.com/office/drawing/2015/10/21/chartex" xmlns:cx3="http://schemas.microsoft.com/office/drawing/2016/5/9/chartex" xmlns:cx4="http://schemas.microsoft.com/office/drawing/2016/5/10/chartex" xmlns:cx5="http://schemas.microsoft.com/office/drawing/2016/5/11/chartex" xmlns:cx6="http://schemas.microsoft.com/office/drawing/2016/5/12/chartex" xmlns:cx7="http://schemas.microsoft.com/office/drawing/2016/5/13/chartex" xmlns:cx8="http://schemas.microsoft.com/office/drawing/2016/5/14/chartex" xmlns:mc="http://schemas.openxmlformats.org/markup-compatibility/2006" xmlns:aink="http://schemas.microsoft.com/office/drawing/2016/ink" xmlns:am3d="http://schemas.microsoft.com/office/drawing/2017/model3d" xmlns:o="urn:schemas-microsoft-com:office:office" xmlns:oel="http://schemas.microsoft.com/office/2019/extlst" xmlns:r="http://schemas.openxmlformats.org/officeDocument/2006/relationships" xmlns:m="http://schemas.openxmlformats.org/officeDocument/2006/math" xmlns:v="urn:schemas-microsoft-com:vml" xmlns:wp14="http://schemas.microsoft.com/office/word/2010/wordprocessingDrawing" xmlns:wp="http://schemas.openxmlformats.org/drawingml/2006/wordprocessingDrawing" xmlns:w10="urn:schemas-microsoft-com:office:word" xmlns:w="http://schemas.openxmlformats.org/wordprocessingml/2006/main" xmlns:w14="http://schemas.microsoft.com/office/word/2010/wordml" xmlns:w15="http://schemas.microsoft.com/office/word/2012/wordml" xmlns:w16cex="http://schemas.microsoft.com/office/word/2018/wordml/cex" xmlns:w16cid="http://schemas.microsoft.com/office/word/2016/wordml/cid" xmlns:w16="http://schemas.microsoft.com/office/word/2018/wordml" xmlns:w16du="http://schemas.microsoft.com/office/word/2023/wordml/word16du" xmlns:w16sdtdh="http://schemas.microsoft.com/office/word/2020/wordml/sdtdatahash" xmlns:w16se="http://schemas.microsoft.com/office/word/2015/wordml/symex" xmlns:wpg="http://schemas.microsoft.com/office/word/2010/wordprocessingGroup" xmlns:wpi="http://schemas.microsoft.com/office/word/2010/wordprocessingInk" xmlns:wne="http://schemas.microsoft.com/office/word/2006/wordml" xmlns:wps="http://schemas.microsoft.com/office/word/2010/wordprocessingShape" mc:Ignorable="w14 w15 w16se w16cid w16 w16cex w16sdtdh w16du wp14">
   <w:p>
     <w:pPr>
       <w:pStyle w:val="Header"/>
@@ -1280,7 +2523,7 @@
 </file>
 
 <file path=word/header3.xml><?xml version="1.0" encoding="utf-8"?>
-<w:hdr xmlns:wpc="http://schemas.microsoft.com/office/word/2010/wordprocessingCanvas" xmlns:mc="http://schemas.openxmlformats.org/markup-compatibility/2006" xmlns:o="urn:schemas-microsoft-com:office:office" xmlns:r="http://schemas.openxmlformats.org/officeDocument/2006/relationships" xmlns:m="http://schemas.openxmlformats.org/officeDocument/2006/math" xmlns:v="urn:schemas-microsoft-com:vml" xmlns:wp14="http://schemas.microsoft.com/office/word/2010/wordprocessingDrawing" xmlns:wp="http://schemas.openxmlformats.org/drawingml/2006/wordprocessingDrawing" xmlns:w10="urn:schemas-microsoft-com:office:word" xmlns:w="http://schemas.openxmlformats.org/wordprocessingml/2006/main" xmlns:w14="http://schemas.microsoft.com/office/word/2010/wordml" xmlns:wpg="http://schemas.microsoft.com/office/word/2010/wordprocessingGroup" xmlns:wpi="http://schemas.microsoft.com/office/word/2010/wordprocessingInk" xmlns:wne="http://schemas.microsoft.com/office/word/2006/wordml" xmlns:wps="http://schemas.microsoft.com/office/word/2010/wordprocessingShape" mc:Ignorable="w14 wp14">
+<w:hdr xmlns:wpc="http://schemas.microsoft.com/office/word/2010/wordprocessingCanvas" xmlns:cx="http://schemas.microsoft.com/office/drawing/2014/chartex" xmlns:cx1="http://schemas.microsoft.com/office/drawing/2015/9/8/chartex" xmlns:cx2="http://schemas.microsoft.com/office/drawing/2015/10/21/chartex" xmlns:cx3="http://schemas.microsoft.com/office/drawing/2016/5/9/chartex" xmlns:cx4="http://schemas.microsoft.com/office/drawing/2016/5/10/chartex" xmlns:cx5="http://schemas.microsoft.com/office/drawing/2016/5/11/chartex" xmlns:cx6="http://schemas.microsoft.com/office/drawing/2016/5/12/chartex" xmlns:cx7="http://schemas.microsoft.com/office/drawing/2016/5/13/chartex" xmlns:cx8="http://schemas.microsoft.com/office/drawing/2016/5/14/chartex" xmlns:mc="http://schemas.openxmlformats.org/markup-compatibility/2006" xmlns:aink="http://schemas.microsoft.com/office/drawing/2016/ink" xmlns:am3d="http://schemas.microsoft.com/office/drawing/2017/model3d" xmlns:o="urn:schemas-microsoft-com:office:office" xmlns:oel="http://schemas.microsoft.com/office/2019/extlst" xmlns:r="http://schemas.openxmlformats.org/officeDocument/2006/relationships" xmlns:m="http://schemas.openxmlformats.org/officeDocument/2006/math" xmlns:v="urn:schemas-microsoft-com:vml" xmlns:wp14="http://schemas.microsoft.com/office/word/2010/wordprocessingDrawing" xmlns:wp="http://schemas.openxmlformats.org/drawingml/2006/wordprocessingDrawing" xmlns:w10="urn:schemas-microsoft-com:office:word" xmlns:w="http://schemas.openxmlformats.org/wordprocessingml/2006/main" xmlns:w14="http://schemas.microsoft.com/office/word/2010/wordml" xmlns:w15="http://schemas.microsoft.com/office/word/2012/wordml" xmlns:w16cex="http://schemas.microsoft.com/office/word/2018/wordml/cex" xmlns:w16cid="http://schemas.microsoft.com/office/word/2016/wordml/cid" xmlns:w16="http://schemas.microsoft.com/office/word/2018/wordml" xmlns:w16du="http://schemas.microsoft.com/office/word/2023/wordml/word16du" xmlns:w16sdtdh="http://schemas.microsoft.com/office/word/2020/wordml/sdtdatahash" xmlns:w16se="http://schemas.microsoft.com/office/word/2015/wordml/symex" xmlns:wpg="http://schemas.microsoft.com/office/word/2010/wordprocessingGroup" xmlns:wpi="http://schemas.microsoft.com/office/word/2010/wordprocessingInk" xmlns:wne="http://schemas.microsoft.com/office/word/2006/wordml" xmlns:wps="http://schemas.microsoft.com/office/word/2010/wordprocessingShape" mc:Ignorable="w14 w15 w16se w16cid w16 w16cex w16sdtdh w16du wp14">
   <w:p>
     <w:pPr>
       <w:pStyle w:val="Header"/>
@@ -1290,8 +2533,8 @@
 </file>
 
 <file path=word/numbering.xml><?xml version="1.0" encoding="utf-8"?>
-<w:numbering xmlns:wpc="http://schemas.microsoft.com/office/word/2010/wordprocessingCanvas" xmlns:mc="http://schemas.openxmlformats.org/markup-compatibility/2006" xmlns:o="urn:schemas-microsoft-com:office:office" xmlns:r="http://schemas.openxmlformats.org/officeDocument/2006/relationships" xmlns:m="http://schemas.openxmlformats.org/officeDocument/2006/math" xmlns:v="urn:schemas-microsoft-com:vml" xmlns:wp14="http://schemas.microsoft.com/office/word/2010/wordprocessingDrawing" xmlns:wp="http://schemas.openxmlformats.org/drawingml/2006/wordprocessingDrawing" xmlns:w10="urn:schemas-microsoft-com:office:word" xmlns:w="http://schemas.openxmlformats.org/wordprocessingml/2006/main" xmlns:w14="http://schemas.microsoft.com/office/word/2010/wordml" xmlns:wpg="http://schemas.microsoft.com/office/word/2010/wordprocessingGroup" xmlns:wpi="http://schemas.microsoft.com/office/word/2010/wordprocessingInk" xmlns:wne="http://schemas.microsoft.com/office/word/2006/wordml" xmlns:wps="http://schemas.microsoft.com/office/word/2010/wordprocessingShape" mc:Ignorable="w14 wp14">
-  <w:abstractNum w:abstractNumId="0">
+<w:numbering xmlns:wpc="http://schemas.microsoft.com/office/word/2010/wordprocessingCanvas" xmlns:cx="http://schemas.microsoft.com/office/drawing/2014/chartex" xmlns:cx1="http://schemas.microsoft.com/office/drawing/2015/9/8/chartex" xmlns:cx2="http://schemas.microsoft.com/office/drawing/2015/10/21/chartex" xmlns:cx3="http://schemas.microsoft.com/office/drawing/2016/5/9/chartex" xmlns:cx4="http://schemas.microsoft.com/office/drawing/2016/5/10/chartex" xmlns:cx5="http://schemas.microsoft.com/office/drawing/2016/5/11/chartex" xmlns:cx6="http://schemas.microsoft.com/office/drawing/2016/5/12/chartex" xmlns:cx7="http://schemas.microsoft.com/office/drawing/2016/5/13/chartex" xmlns:cx8="http://schemas.microsoft.com/office/drawing/2016/5/14/chartex" xmlns:mc="http://schemas.openxmlformats.org/markup-compatibility/2006" xmlns:aink="http://schemas.microsoft.com/office/drawing/2016/ink" xmlns:am3d="http://schemas.microsoft.com/office/drawing/2017/model3d" xmlns:o="urn:schemas-microsoft-com:office:office" xmlns:oel="http://schemas.microsoft.com/office/2019/extlst" xmlns:r="http://schemas.openxmlformats.org/officeDocument/2006/relationships" xmlns:m="http://schemas.openxmlformats.org/officeDocument/2006/math" xmlns:v="urn:schemas-microsoft-com:vml" xmlns:wp14="http://schemas.microsoft.com/office/word/2010/wordprocessingDrawing" xmlns:wp="http://schemas.openxmlformats.org/drawingml/2006/wordprocessingDrawing" xmlns:w10="urn:schemas-microsoft-com:office:word" xmlns:w="http://schemas.openxmlformats.org/wordprocessingml/2006/main" xmlns:w14="http://schemas.microsoft.com/office/word/2010/wordml" xmlns:w15="http://schemas.microsoft.com/office/word/2012/wordml" xmlns:w16cex="http://schemas.microsoft.com/office/word/2018/wordml/cex" xmlns:w16cid="http://schemas.microsoft.com/office/word/2016/wordml/cid" xmlns:w16="http://schemas.microsoft.com/office/word/2018/wordml" xmlns:w16du="http://schemas.microsoft.com/office/word/2023/wordml/word16du" xmlns:w16sdtdh="http://schemas.microsoft.com/office/word/2020/wordml/sdtdatahash" xmlns:w16se="http://schemas.microsoft.com/office/word/2015/wordml/symex" xmlns:wpg="http://schemas.microsoft.com/office/word/2010/wordprocessingGroup" xmlns:wpi="http://schemas.microsoft.com/office/word/2010/wordprocessingInk" xmlns:wne="http://schemas.microsoft.com/office/word/2006/wordml" xmlns:wps="http://schemas.microsoft.com/office/word/2010/wordprocessingShape" mc:Ignorable="w14 w15 w16se w16cid w16 w16cex w16sdtdh w16du wp14">
+  <w:abstractNum w:abstractNumId="0" w15:restartNumberingAfterBreak="0">
     <w:nsid w:val="00000005"/>
     <w:multiLevelType w:val="multilevel"/>
     <w:tmpl w:val="00000005"/>
@@ -1403,7 +2646,7 @@
       </w:rPr>
     </w:lvl>
   </w:abstractNum>
-  <w:abstractNum w:abstractNumId="1">
+  <w:abstractNum w:abstractNumId="1" w15:restartNumberingAfterBreak="0">
     <w:nsid w:val="00000009"/>
     <w:multiLevelType w:val="multilevel"/>
     <w:tmpl w:val="00000009"/>
@@ -1492,7 +2735,7 @@
       </w:pPr>
     </w:lvl>
   </w:abstractNum>
-  <w:abstractNum w:abstractNumId="2">
+  <w:abstractNum w:abstractNumId="2" w15:restartNumberingAfterBreak="0">
     <w:nsid w:val="0000000D"/>
     <w:multiLevelType w:val="multilevel"/>
     <w:tmpl w:val="0000000D"/>
@@ -1581,7 +2824,7 @@
       </w:pPr>
     </w:lvl>
   </w:abstractNum>
-  <w:abstractNum w:abstractNumId="3">
+  <w:abstractNum w:abstractNumId="3" w15:restartNumberingAfterBreak="0">
     <w:nsid w:val="0000000E"/>
     <w:multiLevelType w:val="multilevel"/>
     <w:tmpl w:val="0000000E"/>
@@ -1694,7 +2937,7 @@
       </w:rPr>
     </w:lvl>
   </w:abstractNum>
-  <w:abstractNum w:abstractNumId="4">
+  <w:abstractNum w:abstractNumId="4" w15:restartNumberingAfterBreak="0">
     <w:nsid w:val="0F1E284B"/>
     <w:multiLevelType w:val="hybridMultilevel"/>
     <w:tmpl w:val="3DD0BDB0"/>
@@ -1783,26 +3026,26 @@
       </w:pPr>
     </w:lvl>
   </w:abstractNum>
-  <w:num w:numId="1">
+  <w:num w:numId="1" w16cid:durableId="909342166">
     <w:abstractNumId w:val="0"/>
   </w:num>
-  <w:num w:numId="2">
+  <w:num w:numId="2" w16cid:durableId="1271662554">
     <w:abstractNumId w:val="3"/>
   </w:num>
-  <w:num w:numId="3">
+  <w:num w:numId="3" w16cid:durableId="171648110">
     <w:abstractNumId w:val="1"/>
   </w:num>
-  <w:num w:numId="4">
+  <w:num w:numId="4" w16cid:durableId="971523916">
     <w:abstractNumId w:val="2"/>
   </w:num>
-  <w:num w:numId="5">
+  <w:num w:numId="5" w16cid:durableId="251670568">
     <w:abstractNumId w:val="4"/>
   </w:num>
 </w:numbering>
 </file>
 
 <file path=word/styles.xml><?xml version="1.0" encoding="utf-8"?>
-<w:styles xmlns:mc="http://schemas.openxmlformats.org/markup-compatibility/2006" xmlns:r="http://schemas.openxmlformats.org/officeDocument/2006/relationships" xmlns:w="http://schemas.openxmlformats.org/wordprocessingml/2006/main" xmlns:w14="http://schemas.microsoft.com/office/word/2010/wordml" mc:Ignorable="w14">
+<w:styles xmlns:mc="http://schemas.openxmlformats.org/markup-compatibility/2006" xmlns:r="http://schemas.openxmlformats.org/officeDocument/2006/relationships" xmlns:w="http://schemas.openxmlformats.org/wordprocessingml/2006/main" xmlns:w14="http://schemas.microsoft.com/office/word/2010/wordml" xmlns:w15="http://schemas.microsoft.com/office/word/2012/wordml" xmlns:w16cex="http://schemas.microsoft.com/office/word/2018/wordml/cex" xmlns:w16cid="http://schemas.microsoft.com/office/word/2016/wordml/cid" xmlns:w16="http://schemas.microsoft.com/office/word/2018/wordml" xmlns:w16du="http://schemas.microsoft.com/office/word/2023/wordml/word16du" xmlns:w16sdtdh="http://schemas.microsoft.com/office/word/2020/wordml/sdtdatahash" xmlns:w16se="http://schemas.microsoft.com/office/word/2015/wordml/symex" mc:Ignorable="w14 w15 w16se w16cid w16 w16cex w16sdtdh w16du">
   <w:docDefaults>
     <w:rPrDefault>
       <w:rPr>
@@ -1812,7 +3055,7 @@
     </w:rPrDefault>
     <w:pPrDefault/>
   </w:docDefaults>
-  <w:latentStyles w:defLockedState="0" w:defUIPriority="0" w:defSemiHidden="0" w:defUnhideWhenUsed="0" w:defQFormat="0" w:count="267">
+  <w:latentStyles w:defLockedState="0" w:defUIPriority="0" w:defSemiHidden="0" w:defUnhideWhenUsed="0" w:defQFormat="0" w:count="376">
     <w:lsdException w:name="Normal" w:qFormat="1"/>
     <w:lsdException w:name="heading 1" w:qFormat="1"/>
     <w:lsdException w:name="heading 2" w:semiHidden="1" w:unhideWhenUsed="1" w:qFormat="1"/>
@@ -2022,6 +3265,115 @@
     <w:lsdException w:name="Book Title" w:uiPriority="33" w:qFormat="1"/>
     <w:lsdException w:name="Bibliography" w:semiHidden="1" w:uiPriority="37" w:unhideWhenUsed="1"/>
     <w:lsdException w:name="TOC Heading" w:semiHidden="1" w:uiPriority="39" w:unhideWhenUsed="1" w:qFormat="1"/>
+    <w:lsdException w:name="Plain Table 1" w:uiPriority="41"/>
+    <w:lsdException w:name="Plain Table 2" w:uiPriority="42"/>
+    <w:lsdException w:name="Plain Table 3" w:uiPriority="43"/>
+    <w:lsdException w:name="Plain Table 4" w:uiPriority="44"/>
+    <w:lsdException w:name="Plain Table 5" w:uiPriority="45"/>
+    <w:lsdException w:name="Grid Table Light" w:uiPriority="40"/>
+    <w:lsdException w:name="Grid Table 1 Light" w:uiPriority="46"/>
+    <w:lsdException w:name="Grid Table 2" w:uiPriority="47"/>
+    <w:lsdException w:name="Grid Table 3" w:uiPriority="48"/>
+    <w:lsdException w:name="Grid Table 4" w:uiPriority="49"/>
+    <w:lsdException w:name="Grid Table 5 Dark" w:uiPriority="50"/>
+    <w:lsdException w:name="Grid Table 6 Colorful" w:uiPriority="51"/>
+    <w:lsdException w:name="Grid Table 7 Colorful" w:uiPriority="52"/>
+    <w:lsdException w:name="Grid Table 1 Light Accent 1" w:uiPriority="46"/>
+    <w:lsdException w:name="Grid Table 2 Accent 1" w:uiPriority="47"/>
+    <w:lsdException w:name="Grid Table 3 Accent 1" w:uiPriority="48"/>
+    <w:lsdException w:name="Grid Table 4 Accent 1" w:uiPriority="49"/>
+    <w:lsdException w:name="Grid Table 5 Dark Accent 1" w:uiPriority="50"/>
+    <w:lsdException w:name="Grid Table 6 Colorful Accent 1" w:uiPriority="51"/>
+    <w:lsdException w:name="Grid Table 7 Colorful Accent 1" w:uiPriority="52"/>
+    <w:lsdException w:name="Grid Table 1 Light Accent 2" w:uiPriority="46"/>
+    <w:lsdException w:name="Grid Table 2 Accent 2" w:uiPriority="47"/>
+    <w:lsdException w:name="Grid Table 3 Accent 2" w:uiPriority="48"/>
+    <w:lsdException w:name="Grid Table 4 Accent 2" w:uiPriority="49"/>
+    <w:lsdException w:name="Grid Table 5 Dark Accent 2" w:uiPriority="50"/>
+    <w:lsdException w:name="Grid Table 6 Colorful Accent 2" w:uiPriority="51"/>
+    <w:lsdException w:name="Grid Table 7 Colorful Accent 2" w:uiPriority="52"/>
+    <w:lsdException w:name="Grid Table 1 Light Accent 3" w:uiPriority="46"/>
+    <w:lsdException w:name="Grid Table 2 Accent 3" w:uiPriority="47"/>
+    <w:lsdException w:name="Grid Table 3 Accent 3" w:uiPriority="48"/>
+    <w:lsdException w:name="Grid Table 4 Accent 3" w:uiPriority="49"/>
+    <w:lsdException w:name="Grid Table 5 Dark Accent 3" w:uiPriority="50"/>
+    <w:lsdException w:name="Grid Table 6 Colorful Accent 3" w:uiPriority="51"/>
+    <w:lsdException w:name="Grid Table 7 Colorful Accent 3" w:uiPriority="52"/>
+    <w:lsdException w:name="Grid Table 1 Light Accent 4" w:uiPriority="46"/>
+    <w:lsdException w:name="Grid Table 2 Accent 4" w:uiPriority="47"/>
+    <w:lsdException w:name="Grid Table 3 Accent 4" w:uiPriority="48"/>
+    <w:lsdException w:name="Grid Table 4 Accent 4" w:uiPriority="49"/>
+    <w:lsdException w:name="Grid Table 5 Dark Accent 4" w:uiPriority="50"/>
+    <w:lsdException w:name="Grid Table 6 Colorful Accent 4" w:uiPriority="51"/>
+    <w:lsdException w:name="Grid Table 7 Colorful Accent 4" w:uiPriority="52"/>
+    <w:lsdException w:name="Grid Table 1 Light Accent 5" w:uiPriority="46"/>
+    <w:lsdException w:name="Grid Table 2 Accent 5" w:uiPriority="47"/>
+    <w:lsdException w:name="Grid Table 3 Accent 5" w:uiPriority="48"/>
+    <w:lsdException w:name="Grid Table 4 Accent 5" w:uiPriority="49"/>
+    <w:lsdException w:name="Grid Table 5 Dark Accent 5" w:uiPriority="50"/>
+    <w:lsdException w:name="Grid Table 6 Colorful Accent 5" w:uiPriority="51"/>
+    <w:lsdException w:name="Grid Table 7 Colorful Accent 5" w:uiPriority="52"/>
+    <w:lsdException w:name="Grid Table 1 Light Accent 6" w:uiPriority="46"/>
+    <w:lsdException w:name="Grid Table 2 Accent 6" w:uiPriority="47"/>
+    <w:lsdException w:name="Grid Table 3 Accent 6" w:uiPriority="48"/>
+    <w:lsdException w:name="Grid Table 4 Accent 6" w:uiPriority="49"/>
+    <w:lsdException w:name="Grid Table 5 Dark Accent 6" w:uiPriority="50"/>
+    <w:lsdException w:name="Grid Table 6 Colorful Accent 6" w:uiPriority="51"/>
+    <w:lsdException w:name="Grid Table 7 Colorful Accent 6" w:uiPriority="52"/>
+    <w:lsdException w:name="List Table 1 Light" w:uiPriority="46"/>
+    <w:lsdException w:name="List Table 2" w:uiPriority="47"/>
+    <w:lsdException w:name="List Table 3" w:uiPriority="48"/>
+    <w:lsdException w:name="List Table 4" w:uiPriority="49"/>
+    <w:lsdException w:name="List Table 5 Dark" w:uiPriority="50"/>
+    <w:lsdException w:name="List Table 6 Colorful" w:uiPriority="51"/>
+    <w:lsdException w:name="List Table 7 Colorful" w:uiPriority="52"/>
+    <w:lsdException w:name="List Table 1 Light Accent 1" w:uiPriority="46"/>
+    <w:lsdException w:name="List Table 2 Accent 1" w:uiPriority="47"/>
+    <w:lsdException w:name="List Table 3 Accent 1" w:uiPriority="48"/>
+    <w:lsdException w:name="List Table 4 Accent 1" w:uiPriority="49"/>
+    <w:lsdException w:name="List Table 5 Dark Accent 1" w:uiPriority="50"/>
+    <w:lsdException w:name="List Table 6 Colorful Accent 1" w:uiPriority="51"/>
+    <w:lsdException w:name="List Table 7 Colorful Accent 1" w:uiPriority="52"/>
+    <w:lsdException w:name="List Table 1 Light Accent 2" w:uiPriority="46"/>
+    <w:lsdException w:name="List Table 2 Accent 2" w:uiPriority="47"/>
+    <w:lsdException w:name="List Table 3 Accent 2" w:uiPriority="48"/>
+    <w:lsdException w:name="List Table 4 Accent 2" w:uiPriority="49"/>
+    <w:lsdException w:name="List Table 5 Dark Accent 2" w:uiPriority="50"/>
+    <w:lsdException w:name="List Table 6 Colorful Accent 2" w:uiPriority="51"/>
+    <w:lsdException w:name="List Table 7 Colorful Accent 2" w:uiPriority="52"/>
+    <w:lsdException w:name="List Table 1 Light Accent 3" w:uiPriority="46"/>
+    <w:lsdException w:name="List Table 2 Accent 3" w:uiPriority="47"/>
+    <w:lsdException w:name="List Table 3 Accent 3" w:uiPriority="48"/>
+    <w:lsdException w:name="List Table 4 Accent 3" w:uiPriority="49"/>
+    <w:lsdException w:name="List Table 5 Dark Accent 3" w:uiPriority="50"/>
+    <w:lsdException w:name="List Table 6 Colorful Accent 3" w:uiPriority="51"/>
+    <w:lsdException w:name="List Table 7 Colorful Accent 3" w:uiPriority="52"/>
+    <w:lsdException w:name="List Table 1 Light Accent 4" w:uiPriority="46"/>
+    <w:lsdException w:name="List Table 2 Accent 4" w:uiPriority="47"/>
+    <w:lsdException w:name="List Table 3 Accent 4" w:uiPriority="48"/>
+    <w:lsdException w:name="List Table 4 Accent 4" w:uiPriority="49"/>
+    <w:lsdException w:name="List Table 5 Dark Accent 4" w:uiPriority="50"/>
+    <w:lsdException w:name="List Table 6 Colorful Accent 4" w:uiPriority="51"/>
+    <w:lsdException w:name="List Table 7 Colorful Accent 4" w:uiPriority="52"/>
+    <w:lsdException w:name="List Table 1 Light Accent 5" w:uiPriority="46"/>
+    <w:lsdException w:name="List Table 2 Accent 5" w:uiPriority="47"/>
+    <w:lsdException w:name="List Table 3 Accent 5" w:uiPriority="48"/>
+    <w:lsdException w:name="List Table 4 Accent 5" w:uiPriority="49"/>
+    <w:lsdException w:name="List Table 5 Dark Accent 5" w:uiPriority="50"/>
+    <w:lsdException w:name="List Table 6 Colorful Accent 5" w:uiPriority="51"/>
+    <w:lsdException w:name="List Table 7 Colorful Accent 5" w:uiPriority="52"/>
+    <w:lsdException w:name="List Table 1 Light Accent 6" w:uiPriority="46"/>
+    <w:lsdException w:name="List Table 2 Accent 6" w:uiPriority="47"/>
+    <w:lsdException w:name="List Table 3 Accent 6" w:uiPriority="48"/>
+    <w:lsdException w:name="List Table 4 Accent 6" w:uiPriority="49"/>
+    <w:lsdException w:name="List Table 5 Dark Accent 6" w:uiPriority="50"/>
+    <w:lsdException w:name="List Table 6 Colorful Accent 6" w:uiPriority="51"/>
+    <w:lsdException w:name="List Table 7 Colorful Accent 6" w:uiPriority="52"/>
+    <w:lsdException w:name="Mention" w:semiHidden="1" w:uiPriority="99" w:unhideWhenUsed="1"/>
+    <w:lsdException w:name="Smart Hyperlink" w:semiHidden="1" w:uiPriority="99" w:unhideWhenUsed="1"/>
+    <w:lsdException w:name="Hashtag" w:semiHidden="1" w:uiPriority="99" w:unhideWhenUsed="1"/>
+    <w:lsdException w:name="Unresolved Mention" w:semiHidden="1" w:uiPriority="99" w:unhideWhenUsed="1"/>
+    <w:lsdException w:name="Smart Link" w:semiHidden="1" w:uiPriority="99" w:unhideWhenUsed="1"/>
   </w:latentStyles>
   <w:style w:type="paragraph" w:default="1" w:styleId="Normal">
     <w:name w:val="Normal"/>
@@ -2149,7 +3501,6 @@
     <w:uiPriority w:val="99"/>
     <w:rsid w:val="008F7B73"/>
     <w:tblPr>
-      <w:tblInd w:w="0" w:type="dxa"/>
       <w:tblBorders>
         <w:top w:val="single" w:sz="4" w:space="0" w:color="auto"/>
         <w:left w:val="single" w:sz="4" w:space="0" w:color="auto"/>
@@ -2158,380 +3509,6 @@
         <w:insideH w:val="single" w:sz="4" w:space="0" w:color="auto"/>
         <w:insideV w:val="single" w:sz="4" w:space="0" w:color="auto"/>
       </w:tblBorders>
-      <w:tblCellMar>
-        <w:top w:w="0" w:type="dxa"/>
-        <w:left w:w="108" w:type="dxa"/>
-        <w:bottom w:w="0" w:type="dxa"/>
-        <w:right w:w="108" w:type="dxa"/>
-      </w:tblCellMar>
-    </w:tblPr>
-  </w:style>
-</w:styles>
-</file>
-
-<file path=word/stylesWithEffects.xml><?xml version="1.0" encoding="utf-8"?>
-<w:styles xmlns:wpc="http://schemas.microsoft.com/office/word/2010/wordprocessingCanvas" xmlns:mc="http://schemas.openxmlformats.org/markup-compatibility/2006" xmlns:o="urn:schemas-microsoft-com:office:office" xmlns:r="http://schemas.openxmlformats.org/officeDocument/2006/relationships" xmlns:m="http://schemas.openxmlformats.org/officeDocument/2006/math" xmlns:v="urn:schemas-microsoft-com:vml" xmlns:wp14="http://schemas.microsoft.com/office/word/2010/wordprocessingDrawing" xmlns:wp="http://schemas.openxmlformats.org/drawingml/2006/wordprocessingDrawing" xmlns:w10="urn:schemas-microsoft-com:office:word" xmlns:w="http://schemas.openxmlformats.org/wordprocessingml/2006/main" xmlns:w14="http://schemas.microsoft.com/office/word/2010/wordml" xmlns:wpg="http://schemas.microsoft.com/office/word/2010/wordprocessingGroup" xmlns:wpi="http://schemas.microsoft.com/office/word/2010/wordprocessingInk" xmlns:wne="http://schemas.microsoft.com/office/word/2006/wordml" xmlns:wps="http://schemas.microsoft.com/office/word/2010/wordprocessingShape" mc:Ignorable="w14 wp14">
-  <w:docDefaults>
-    <w:rPrDefault>
-      <w:rPr>
-        <w:rFonts w:ascii="Times New Roman" w:eastAsia="SimSun" w:hAnsi="Times New Roman" w:cs="Times New Roman"/>
-        <w:lang w:val="en-US" w:eastAsia="en-US" w:bidi="ar-SA"/>
-      </w:rPr>
-    </w:rPrDefault>
-    <w:pPrDefault/>
-  </w:docDefaults>
-  <w:latentStyles w:defLockedState="0" w:defUIPriority="0" w:defSemiHidden="0" w:defUnhideWhenUsed="0" w:defQFormat="0" w:count="267">
-    <w:lsdException w:name="Normal" w:qFormat="1"/>
-    <w:lsdException w:name="heading 1" w:qFormat="1"/>
-    <w:lsdException w:name="heading 2" w:semiHidden="1" w:unhideWhenUsed="1" w:qFormat="1"/>
-    <w:lsdException w:name="heading 3" w:semiHidden="1" w:unhideWhenUsed="1" w:qFormat="1"/>
-    <w:lsdException w:name="heading 4" w:semiHidden="1" w:unhideWhenUsed="1" w:qFormat="1"/>
-    <w:lsdException w:name="heading 5" w:semiHidden="1" w:unhideWhenUsed="1" w:qFormat="1"/>
-    <w:lsdException w:name="heading 6" w:semiHidden="1" w:unhideWhenUsed="1" w:qFormat="1"/>
-    <w:lsdException w:name="heading 7" w:semiHidden="1" w:unhideWhenUsed="1" w:qFormat="1"/>
-    <w:lsdException w:name="heading 8" w:semiHidden="1" w:unhideWhenUsed="1" w:qFormat="1"/>
-    <w:lsdException w:name="heading 9" w:semiHidden="1" w:unhideWhenUsed="1" w:qFormat="1"/>
-    <w:lsdException w:name="index 1" w:semiHidden="1"/>
-    <w:lsdException w:name="index 2" w:semiHidden="1"/>
-    <w:lsdException w:name="index 3" w:semiHidden="1"/>
-    <w:lsdException w:name="index 4" w:semiHidden="1"/>
-    <w:lsdException w:name="index 5" w:semiHidden="1"/>
-    <w:lsdException w:name="index 6" w:semiHidden="1"/>
-    <w:lsdException w:name="index 7" w:semiHidden="1"/>
-    <w:lsdException w:name="index 8" w:semiHidden="1"/>
-    <w:lsdException w:name="index 9" w:semiHidden="1"/>
-    <w:lsdException w:name="toc 1" w:semiHidden="1"/>
-    <w:lsdException w:name="toc 2" w:semiHidden="1"/>
-    <w:lsdException w:name="toc 3" w:semiHidden="1"/>
-    <w:lsdException w:name="toc 4" w:semiHidden="1"/>
-    <w:lsdException w:name="toc 5" w:semiHidden="1"/>
-    <w:lsdException w:name="toc 6" w:semiHidden="1"/>
-    <w:lsdException w:name="toc 7" w:semiHidden="1"/>
-    <w:lsdException w:name="toc 8" w:semiHidden="1"/>
-    <w:lsdException w:name="toc 9" w:semiHidden="1"/>
-    <w:lsdException w:name="footnote text" w:semiHidden="1"/>
-    <w:lsdException w:name="annotation text" w:semiHidden="1"/>
-    <w:lsdException w:name="index heading" w:semiHidden="1"/>
-    <w:lsdException w:name="caption" w:semiHidden="1" w:unhideWhenUsed="1" w:qFormat="1"/>
-    <w:lsdException w:name="table of figures" w:semiHidden="1"/>
-    <w:lsdException w:name="footnote reference" w:semiHidden="1"/>
-    <w:lsdException w:name="annotation reference" w:semiHidden="1"/>
-    <w:lsdException w:name="endnote reference" w:semiHidden="1"/>
-    <w:lsdException w:name="endnote text" w:semiHidden="1"/>
-    <w:lsdException w:name="table of authorities" w:semiHidden="1"/>
-    <w:lsdException w:name="macro" w:semiHidden="1"/>
-    <w:lsdException w:name="toa heading" w:semiHidden="1"/>
-    <w:lsdException w:name="Title" w:qFormat="1"/>
-    <w:lsdException w:name="Subtitle" w:qFormat="1"/>
-    <w:lsdException w:name="Strong" w:qFormat="1"/>
-    <w:lsdException w:name="Emphasis" w:qFormat="1"/>
-    <w:lsdException w:name="Document Map" w:semiHidden="1"/>
-    <w:lsdException w:name="HTML Top of Form" w:semiHidden="1" w:uiPriority="99" w:unhideWhenUsed="1"/>
-    <w:lsdException w:name="HTML Bottom of Form" w:semiHidden="1" w:uiPriority="99" w:unhideWhenUsed="1"/>
-    <w:lsdException w:name="Normal Table" w:semiHidden="1" w:uiPriority="99" w:unhideWhenUsed="1"/>
-    <w:lsdException w:name="annotation subject" w:semiHidden="1"/>
-    <w:lsdException w:name="No List" w:semiHidden="1" w:uiPriority="99" w:unhideWhenUsed="1"/>
-    <w:lsdException w:name="Outline List 1" w:semiHidden="1" w:uiPriority="99" w:unhideWhenUsed="1"/>
-    <w:lsdException w:name="Outline List 2" w:semiHidden="1" w:uiPriority="99" w:unhideWhenUsed="1"/>
-    <w:lsdException w:name="Outline List 3" w:semiHidden="1" w:uiPriority="99" w:unhideWhenUsed="1"/>
-    <w:lsdException w:name="Table Simple 1" w:semiHidden="1" w:uiPriority="99" w:unhideWhenUsed="1"/>
-    <w:lsdException w:name="Table Simple 2" w:semiHidden="1" w:uiPriority="99" w:unhideWhenUsed="1"/>
-    <w:lsdException w:name="Table Simple 3" w:semiHidden="1" w:uiPriority="99" w:unhideWhenUsed="1"/>
-    <w:lsdException w:name="Table Classic 1" w:semiHidden="1" w:uiPriority="99" w:unhideWhenUsed="1"/>
-    <w:lsdException w:name="Table Classic 2" w:semiHidden="1" w:uiPriority="99" w:unhideWhenUsed="1"/>
-    <w:lsdException w:name="Table Classic 3" w:semiHidden="1" w:uiPriority="99" w:unhideWhenUsed="1"/>
-    <w:lsdException w:name="Table Classic 4" w:semiHidden="1" w:uiPriority="99" w:unhideWhenUsed="1"/>
-    <w:lsdException w:name="Table Colorful 1" w:semiHidden="1" w:uiPriority="99" w:unhideWhenUsed="1"/>
-    <w:lsdException w:name="Table Colorful 2" w:semiHidden="1" w:uiPriority="99" w:unhideWhenUsed="1"/>
-    <w:lsdException w:name="Table Colorful 3" w:semiHidden="1" w:uiPriority="99" w:unhideWhenUsed="1"/>
-    <w:lsdException w:name="Table Columns 1" w:semiHidden="1" w:uiPriority="99" w:unhideWhenUsed="1"/>
-    <w:lsdException w:name="Table Columns 2" w:semiHidden="1" w:uiPriority="99" w:unhideWhenUsed="1"/>
-    <w:lsdException w:name="Table Columns 3" w:semiHidden="1" w:uiPriority="99" w:unhideWhenUsed="1"/>
-    <w:lsdException w:name="Table Columns 4" w:semiHidden="1" w:uiPriority="99" w:unhideWhenUsed="1"/>
-    <w:lsdException w:name="Table Columns 5" w:semiHidden="1" w:uiPriority="99" w:unhideWhenUsed="1"/>
-    <w:lsdException w:name="Table Grid 1" w:semiHidden="1" w:uiPriority="99" w:unhideWhenUsed="1"/>
-    <w:lsdException w:name="Table Grid 2" w:semiHidden="1" w:uiPriority="99" w:unhideWhenUsed="1"/>
-    <w:lsdException w:name="Table Grid 3" w:semiHidden="1" w:uiPriority="99" w:unhideWhenUsed="1"/>
-    <w:lsdException w:name="Table Grid 4" w:semiHidden="1" w:uiPriority="99" w:unhideWhenUsed="1"/>
-    <w:lsdException w:name="Table Grid 5" w:semiHidden="1" w:uiPriority="99" w:unhideWhenUsed="1"/>
-    <w:lsdException w:name="Table Grid 6" w:semiHidden="1" w:uiPriority="99" w:unhideWhenUsed="1"/>
-    <w:lsdException w:name="Table Grid 7" w:semiHidden="1" w:uiPriority="99" w:unhideWhenUsed="1"/>
-    <w:lsdException w:name="Table Grid 8" w:semiHidden="1" w:uiPriority="99" w:unhideWhenUsed="1"/>
-    <w:lsdException w:name="Table List 1" w:semiHidden="1" w:uiPriority="99" w:unhideWhenUsed="1"/>
-    <w:lsdException w:name="Table List 2" w:semiHidden="1" w:uiPriority="99" w:unhideWhenUsed="1"/>
-    <w:lsdException w:name="Table List 3" w:semiHidden="1" w:uiPriority="99" w:unhideWhenUsed="1"/>
-    <w:lsdException w:name="Table List 4" w:semiHidden="1" w:uiPriority="99" w:unhideWhenUsed="1"/>
-    <w:lsdException w:name="Table List 5" w:semiHidden="1" w:uiPriority="99" w:unhideWhenUsed="1"/>
-    <w:lsdException w:name="Table List 6" w:semiHidden="1" w:uiPriority="99" w:unhideWhenUsed="1"/>
-    <w:lsdException w:name="Table List 7" w:semiHidden="1" w:uiPriority="99" w:unhideWhenUsed="1"/>
-    <w:lsdException w:name="Table List 8" w:semiHidden="1" w:uiPriority="99" w:unhideWhenUsed="1"/>
-    <w:lsdException w:name="Table 3D effects 1" w:semiHidden="1" w:uiPriority="99" w:unhideWhenUsed="1"/>
-    <w:lsdException w:name="Table 3D effects 2" w:semiHidden="1" w:uiPriority="99" w:unhideWhenUsed="1"/>
-    <w:lsdException w:name="Table 3D effects 3" w:semiHidden="1" w:uiPriority="99" w:unhideWhenUsed="1"/>
-    <w:lsdException w:name="Table Contemporary" w:semiHidden="1" w:uiPriority="99" w:unhideWhenUsed="1"/>
-    <w:lsdException w:name="Table Elegant" w:semiHidden="1" w:uiPriority="99" w:unhideWhenUsed="1"/>
-    <w:lsdException w:name="Table Professional" w:semiHidden="1" w:uiPriority="99" w:unhideWhenUsed="1"/>
-    <w:lsdException w:name="Table Subtle 1" w:semiHidden="1" w:uiPriority="99" w:unhideWhenUsed="1"/>
-    <w:lsdException w:name="Table Subtle 2" w:semiHidden="1" w:uiPriority="99" w:unhideWhenUsed="1"/>
-    <w:lsdException w:name="Table Web 1" w:semiHidden="1" w:uiPriority="99" w:unhideWhenUsed="1"/>
-    <w:lsdException w:name="Table Web 2" w:semiHidden="1" w:uiPriority="99" w:unhideWhenUsed="1"/>
-    <w:lsdException w:name="Table Web 3" w:semiHidden="1" w:uiPriority="99" w:unhideWhenUsed="1"/>
-    <w:lsdException w:name="Balloon Text" w:semiHidden="1"/>
-    <w:lsdException w:name="Table Grid" w:uiPriority="99"/>
-    <w:lsdException w:name="Table Theme" w:semiHidden="1" w:uiPriority="99" w:unhideWhenUsed="1"/>
-    <w:lsdException w:name="Placeholder Text" w:semiHidden="1" w:uiPriority="99"/>
-    <w:lsdException w:name="No Spacing" w:uiPriority="1" w:qFormat="1"/>
-    <w:lsdException w:name="Light Shading" w:uiPriority="60"/>
-    <w:lsdException w:name="Light List" w:uiPriority="61"/>
-    <w:lsdException w:name="Light Grid" w:uiPriority="62"/>
-    <w:lsdException w:name="Medium Shading 1" w:uiPriority="63"/>
-    <w:lsdException w:name="Medium Shading 2" w:uiPriority="64"/>
-    <w:lsdException w:name="Medium List 1" w:uiPriority="65"/>
-    <w:lsdException w:name="Medium List 2" w:uiPriority="66"/>
-    <w:lsdException w:name="Medium Grid 1" w:uiPriority="67"/>
-    <w:lsdException w:name="Medium Grid 2" w:uiPriority="68"/>
-    <w:lsdException w:name="Medium Grid 3" w:uiPriority="69"/>
-    <w:lsdException w:name="Dark List" w:uiPriority="70"/>
-    <w:lsdException w:name="Colorful Shading" w:uiPriority="71"/>
-    <w:lsdException w:name="Colorful List" w:uiPriority="72"/>
-    <w:lsdException w:name="Colorful Grid" w:uiPriority="73"/>
-    <w:lsdException w:name="Light Shading Accent 1" w:uiPriority="60"/>
-    <w:lsdException w:name="Light List Accent 1" w:uiPriority="61"/>
-    <w:lsdException w:name="Light Grid Accent 1" w:uiPriority="62"/>
-    <w:lsdException w:name="Medium Shading 1 Accent 1" w:uiPriority="63"/>
-    <w:lsdException w:name="Medium Shading 2 Accent 1" w:uiPriority="64"/>
-    <w:lsdException w:name="Medium List 1 Accent 1" w:uiPriority="65"/>
-    <w:lsdException w:name="Revision" w:semiHidden="1" w:uiPriority="99"/>
-    <w:lsdException w:name="List Paragraph" w:qFormat="1"/>
-    <w:lsdException w:name="Quote" w:uiPriority="29" w:qFormat="1"/>
-    <w:lsdException w:name="Intense Quote" w:uiPriority="30" w:qFormat="1"/>
-    <w:lsdException w:name="Medium List 2 Accent 1" w:uiPriority="66"/>
-    <w:lsdException w:name="Medium Grid 1 Accent 1" w:uiPriority="67"/>
-    <w:lsdException w:name="Medium Grid 2 Accent 1" w:uiPriority="68"/>
-    <w:lsdException w:name="Medium Grid 3 Accent 1" w:uiPriority="69"/>
-    <w:lsdException w:name="Dark List Accent 1" w:uiPriority="70"/>
-    <w:lsdException w:name="Colorful Shading Accent 1" w:uiPriority="71"/>
-    <w:lsdException w:name="Colorful List Accent 1" w:uiPriority="72"/>
-    <w:lsdException w:name="Colorful Grid Accent 1" w:uiPriority="73"/>
-    <w:lsdException w:name="Light Shading Accent 2" w:uiPriority="60"/>
-    <w:lsdException w:name="Light List Accent 2" w:uiPriority="61"/>
-    <w:lsdException w:name="Light Grid Accent 2" w:uiPriority="62"/>
-    <w:lsdException w:name="Medium Shading 1 Accent 2" w:uiPriority="63"/>
-    <w:lsdException w:name="Medium Shading 2 Accent 2" w:uiPriority="64"/>
-    <w:lsdException w:name="Medium List 1 Accent 2" w:uiPriority="65"/>
-    <w:lsdException w:name="Medium List 2 Accent 2" w:uiPriority="66"/>
-    <w:lsdException w:name="Medium Grid 1 Accent 2" w:uiPriority="67"/>
-    <w:lsdException w:name="Medium Grid 2 Accent 2" w:uiPriority="68"/>
-    <w:lsdException w:name="Medium Grid 3 Accent 2" w:uiPriority="69"/>
-    <w:lsdException w:name="Dark List Accent 2" w:uiPriority="70"/>
-    <w:lsdException w:name="Colorful Shading Accent 2" w:uiPriority="71"/>
-    <w:lsdException w:name="Colorful List Accent 2" w:uiPriority="72"/>
-    <w:lsdException w:name="Colorful Grid Accent 2" w:uiPriority="73"/>
-    <w:lsdException w:name="Light Shading Accent 3" w:uiPriority="60"/>
-    <w:lsdException w:name="Light List Accent 3" w:uiPriority="61"/>
-    <w:lsdException w:name="Light Grid Accent 3" w:uiPriority="62"/>
-    <w:lsdException w:name="Medium Shading 1 Accent 3" w:uiPriority="63"/>
-    <w:lsdException w:name="Medium Shading 2 Accent 3" w:uiPriority="64"/>
-    <w:lsdException w:name="Medium List 1 Accent 3" w:uiPriority="65"/>
-    <w:lsdException w:name="Medium List 2 Accent 3" w:uiPriority="66"/>
-    <w:lsdException w:name="Medium Grid 1 Accent 3" w:uiPriority="67"/>
-    <w:lsdException w:name="Medium Grid 2 Accent 3" w:uiPriority="68"/>
-    <w:lsdException w:name="Medium Grid 3 Accent 3" w:uiPriority="69"/>
-    <w:lsdException w:name="Dark List Accent 3" w:uiPriority="70"/>
-    <w:lsdException w:name="Colorful Shading Accent 3" w:uiPriority="71"/>
-    <w:lsdException w:name="Colorful List Accent 3" w:uiPriority="72"/>
-    <w:lsdException w:name="Colorful Grid Accent 3" w:uiPriority="73"/>
-    <w:lsdException w:name="Light Shading Accent 4" w:uiPriority="60"/>
-    <w:lsdException w:name="Light List Accent 4" w:uiPriority="61"/>
-    <w:lsdException w:name="Light Grid Accent 4" w:uiPriority="62"/>
-    <w:lsdException w:name="Medium Shading 1 Accent 4" w:uiPriority="63"/>
-    <w:lsdException w:name="Medium Shading 2 Accent 4" w:uiPriority="64"/>
-    <w:lsdException w:name="Medium List 1 Accent 4" w:uiPriority="65"/>
-    <w:lsdException w:name="Medium List 2 Accent 4" w:uiPriority="66"/>
-    <w:lsdException w:name="Medium Grid 1 Accent 4" w:uiPriority="67"/>
-    <w:lsdException w:name="Medium Grid 2 Accent 4" w:uiPriority="68"/>
-    <w:lsdException w:name="Medium Grid 3 Accent 4" w:uiPriority="69"/>
-    <w:lsdException w:name="Dark List Accent 4" w:uiPriority="70"/>
-    <w:lsdException w:name="Colorful Shading Accent 4" w:uiPriority="71"/>
-    <w:lsdException w:name="Colorful List Accent 4" w:uiPriority="72"/>
-    <w:lsdException w:name="Colorful Grid Accent 4" w:uiPriority="73"/>
-    <w:lsdException w:name="Light Shading Accent 5" w:uiPriority="60"/>
-    <w:lsdException w:name="Light List Accent 5" w:uiPriority="61"/>
-    <w:lsdException w:name="Light Grid Accent 5" w:uiPriority="62"/>
-    <w:lsdException w:name="Medium Shading 1 Accent 5" w:uiPriority="63"/>
-    <w:lsdException w:name="Medium Shading 2 Accent 5" w:uiPriority="64"/>
-    <w:lsdException w:name="Medium List 1 Accent 5" w:uiPriority="65"/>
-    <w:lsdException w:name="Medium List 2 Accent 5" w:uiPriority="66"/>
-    <w:lsdException w:name="Medium Grid 1 Accent 5" w:uiPriority="67"/>
-    <w:lsdException w:name="Medium Grid 2 Accent 5" w:uiPriority="68"/>
-    <w:lsdException w:name="Medium Grid 3 Accent 5" w:uiPriority="69"/>
-    <w:lsdException w:name="Dark List Accent 5" w:uiPriority="70"/>
-    <w:lsdException w:name="Colorful Shading Accent 5" w:uiPriority="71"/>
-    <w:lsdException w:name="Colorful List Accent 5" w:uiPriority="72"/>
-    <w:lsdException w:name="Colorful Grid Accent 5" w:uiPriority="73"/>
-    <w:lsdException w:name="Light Shading Accent 6" w:uiPriority="60"/>
-    <w:lsdException w:name="Light List Accent 6" w:uiPriority="61"/>
-    <w:lsdException w:name="Light Grid Accent 6" w:uiPriority="62"/>
-    <w:lsdException w:name="Medium Shading 1 Accent 6" w:uiPriority="63"/>
-    <w:lsdException w:name="Medium Shading 2 Accent 6" w:uiPriority="64"/>
-    <w:lsdException w:name="Medium List 1 Accent 6" w:uiPriority="65"/>
-    <w:lsdException w:name="Medium List 2 Accent 6" w:uiPriority="66"/>
-    <w:lsdException w:name="Medium Grid 1 Accent 6" w:uiPriority="67"/>
-    <w:lsdException w:name="Medium Grid 2 Accent 6" w:uiPriority="68"/>
-    <w:lsdException w:name="Medium Grid 3 Accent 6" w:uiPriority="69"/>
-    <w:lsdException w:name="Dark List Accent 6" w:uiPriority="70"/>
-    <w:lsdException w:name="Colorful Shading Accent 6" w:uiPriority="71"/>
-    <w:lsdException w:name="Colorful List Accent 6" w:uiPriority="72"/>
-    <w:lsdException w:name="Colorful Grid Accent 6" w:uiPriority="73"/>
-    <w:lsdException w:name="Subtle Emphasis" w:uiPriority="19" w:qFormat="1"/>
-    <w:lsdException w:name="Intense Emphasis" w:uiPriority="21" w:qFormat="1"/>
-    <w:lsdException w:name="Subtle Reference" w:uiPriority="31" w:qFormat="1"/>
-    <w:lsdException w:name="Intense Reference" w:uiPriority="32" w:qFormat="1"/>
-    <w:lsdException w:name="Book Title" w:uiPriority="33" w:qFormat="1"/>
-    <w:lsdException w:name="Bibliography" w:semiHidden="1" w:uiPriority="37" w:unhideWhenUsed="1"/>
-    <w:lsdException w:name="TOC Heading" w:semiHidden="1" w:uiPriority="39" w:unhideWhenUsed="1" w:qFormat="1"/>
-  </w:latentStyles>
-  <w:style w:type="paragraph" w:default="1" w:styleId="Normal">
-    <w:name w:val="Normal"/>
-    <w:qFormat/>
-    <w:pPr>
-      <w:spacing w:line="288" w:lineRule="auto"/>
-      <w:ind w:firstLine="720"/>
-      <w:jc w:val="both"/>
-    </w:pPr>
-    <w:rPr>
-      <w:rFonts w:eastAsia="Calibri"/>
-      <w:sz w:val="22"/>
-      <w:szCs w:val="22"/>
-    </w:rPr>
-  </w:style>
-  <w:style w:type="character" w:default="1" w:styleId="DefaultParagraphFont">
-    <w:name w:val="Default Paragraph Font"/>
-    <w:uiPriority w:val="1"/>
-    <w:semiHidden/>
-    <w:unhideWhenUsed/>
-  </w:style>
-  <w:style w:type="table" w:default="1" w:styleId="TableNormal">
-    <w:name w:val="Normal Table"/>
-    <w:uiPriority w:val="99"/>
-    <w:semiHidden/>
-    <w:unhideWhenUsed/>
-    <w:tblPr>
-      <w:tblInd w:w="0" w:type="dxa"/>
-      <w:tblCellMar>
-        <w:top w:w="0" w:type="dxa"/>
-        <w:left w:w="108" w:type="dxa"/>
-        <w:bottom w:w="0" w:type="dxa"/>
-        <w:right w:w="108" w:type="dxa"/>
-      </w:tblCellMar>
-    </w:tblPr>
-  </w:style>
-  <w:style w:type="numbering" w:default="1" w:styleId="NoList">
-    <w:name w:val="No List"/>
-    <w:uiPriority w:val="99"/>
-    <w:semiHidden/>
-    <w:unhideWhenUsed/>
-  </w:style>
-  <w:style w:type="character" w:customStyle="1" w:styleId="HeaderChar">
-    <w:name w:val="Header Char"/>
-    <w:link w:val="Header"/>
-    <w:rPr>
-      <w:rFonts w:ascii="Times New Roman" w:eastAsia="Calibri" w:hAnsi="Times New Roman" w:cs="Times New Roman"/>
-    </w:rPr>
-  </w:style>
-  <w:style w:type="character" w:customStyle="1" w:styleId="FooterChar">
-    <w:name w:val="Footer Char"/>
-    <w:link w:val="Footer"/>
-    <w:rPr>
-      <w:rFonts w:ascii="Times New Roman" w:eastAsia="Calibri" w:hAnsi="Times New Roman" w:cs="Times New Roman"/>
-    </w:rPr>
-  </w:style>
-  <w:style w:type="character" w:styleId="Hyperlink">
-    <w:name w:val="Hyperlink"/>
-    <w:rPr>
-      <w:color w:val="0000FF"/>
-      <w:u w:val="single"/>
-    </w:rPr>
-  </w:style>
-  <w:style w:type="paragraph" w:styleId="ListParagraph">
-    <w:name w:val="List Paragraph"/>
-    <w:basedOn w:val="Normal"/>
-    <w:qFormat/>
-    <w:pPr>
-      <w:ind w:left="720"/>
-      <w:contextualSpacing/>
-    </w:pPr>
-  </w:style>
-  <w:style w:type="paragraph" w:styleId="Header">
-    <w:name w:val="header"/>
-    <w:basedOn w:val="Normal"/>
-    <w:link w:val="HeaderChar"/>
-    <w:pPr>
-      <w:tabs>
-        <w:tab w:val="center" w:pos="4680"/>
-        <w:tab w:val="right" w:pos="9360"/>
-      </w:tabs>
-    </w:pPr>
-  </w:style>
-  <w:style w:type="paragraph" w:styleId="Footer">
-    <w:name w:val="footer"/>
-    <w:basedOn w:val="Normal"/>
-    <w:link w:val="FooterChar"/>
-    <w:pPr>
-      <w:tabs>
-        <w:tab w:val="center" w:pos="4680"/>
-        <w:tab w:val="right" w:pos="9360"/>
-      </w:tabs>
-    </w:pPr>
-  </w:style>
-  <w:style w:type="paragraph" w:styleId="BalloonText">
-    <w:name w:val="Balloon Text"/>
-    <w:basedOn w:val="Normal"/>
-    <w:link w:val="BalloonTextChar"/>
-    <w:semiHidden/>
-    <w:rsid w:val="00017C23"/>
-    <w:pPr>
-      <w:spacing w:line="240" w:lineRule="auto"/>
-    </w:pPr>
-    <w:rPr>
-      <w:rFonts w:ascii="Tahoma" w:hAnsi="Tahoma" w:cs="Tahoma"/>
-      <w:sz w:val="16"/>
-      <w:szCs w:val="16"/>
-    </w:rPr>
-  </w:style>
-  <w:style w:type="character" w:customStyle="1" w:styleId="BalloonTextChar">
-    <w:name w:val="Balloon Text Char"/>
-    <w:basedOn w:val="DefaultParagraphFont"/>
-    <w:link w:val="BalloonText"/>
-    <w:semiHidden/>
-    <w:rsid w:val="00017C23"/>
-    <w:rPr>
-      <w:rFonts w:ascii="Tahoma" w:eastAsia="Calibri" w:hAnsi="Tahoma" w:cs="Tahoma"/>
-      <w:sz w:val="16"/>
-      <w:szCs w:val="16"/>
-    </w:rPr>
-  </w:style>
-  <w:style w:type="table" w:styleId="TableGrid">
-    <w:name w:val="Table Grid"/>
-    <w:basedOn w:val="TableNormal"/>
-    <w:uiPriority w:val="99"/>
-    <w:rsid w:val="008F7B73"/>
-    <w:tblPr>
-      <w:tblInd w:w="0" w:type="dxa"/>
-      <w:tblBorders>
-        <w:top w:val="single" w:sz="4" w:space="0" w:color="auto"/>
-        <w:left w:val="single" w:sz="4" w:space="0" w:color="auto"/>
-        <w:bottom w:val="single" w:sz="4" w:space="0" w:color="auto"/>
-        <w:right w:val="single" w:sz="4" w:space="0" w:color="auto"/>
-        <w:insideH w:val="single" w:sz="4" w:space="0" w:color="auto"/>
-        <w:insideV w:val="single" w:sz="4" w:space="0" w:color="auto"/>
-      </w:tblBorders>
-      <w:tblCellMar>
-        <w:top w:w="0" w:type="dxa"/>
-        <w:left w:w="108" w:type="dxa"/>
-        <w:bottom w:w="0" w:type="dxa"/>
-        <w:right w:w="108" w:type="dxa"/>
-      </w:tblCellMar>
     </w:tblPr>
   </w:style>
 </w:styles>
@@ -2826,7 +3803,7 @@
   <a:extraClrSchemeLst/>
   <a:extLst>
     <a:ext uri="{05A4C25C-085E-4340-85A3-A5531E510DB2}">
-      <thm15:themeFamily xmlns:thm15="http://schemas.microsoft.com/office/thememl/2012/main" xmlns="" name="Office Theme" id="{62F939B6-93AF-4DB8-9C6B-D6C7DFDC589F}" vid="{4A3C46E8-61CC-4603-A589-7422A47A8E4A}"/>
+      <thm15:themeFamily xmlns:thm15="http://schemas.microsoft.com/office/thememl/2012/main" name="Office Theme" id="{62F939B6-93AF-4DB8-9C6B-D6C7DFDC589F}" vid="{4A3C46E8-61CC-4603-A589-7422A47A8E4A}"/>
     </a:ext>
   </a:extLst>
 </a:theme>

</xml_diff>